<commit_message>
Diego queda super poco, tu puedes fam
</commit_message>
<xml_diff>
--- a/Segunda Mesa.docx
+++ b/Segunda Mesa.docx
@@ -1003,6 +1003,7 @@
           </w:placeholder>
           <w:text/>
         </w:sdtPr>
+        <w:sdtEndPr/>
         <w:sdtContent>
           <w:r>
             <w:t>Diego</w:t>
@@ -1249,13 +1250,21 @@
             <w:calendar w:val="gregorian"/>
           </w:date>
         </w:sdtPr>
+        <w:sdtEndPr/>
         <w:sdtContent>
           <w:r>
             <w:rPr>
               <w:color w:val="000000" w:themeColor="text1"/>
               <w:szCs w:val="24"/>
             </w:rPr>
-            <w:t>25 de abril de 2018</w:t>
+            <w:t>1 de Agosto</w:t>
+          </w:r>
+          <w:r>
+            <w:rPr>
+              <w:color w:val="000000" w:themeColor="text1"/>
+              <w:szCs w:val="24"/>
+            </w:rPr>
+            <w:t xml:space="preserve"> de 2018</w:t>
           </w:r>
         </w:sdtContent>
       </w:sdt>
@@ -1321,13 +1330,7 @@
         <w:t xml:space="preserve"> </w:t>
       </w:r>
       <w:r>
-        <w:t xml:space="preserve">motor de inducción trifásico, bajo ambiente de simulación y práctico, su respuesta espectral. Analizando su comportamiento </w:t>
-      </w:r>
-      <w:r>
-        <w:t xml:space="preserve"> </w:t>
-      </w:r>
-      <w:r>
-        <w:t>en accionamiento con variador de frecuencia y posibles situaciones de falla.</w:t>
+        <w:t xml:space="preserve">motor de inducción trifásico, bajo ambiente de simulación y práctico, su respuesta espectral. </w:t>
       </w:r>
     </w:p>
     <w:p>
@@ -1436,7 +1439,7 @@
         </w:rPr>
         <w:fldChar w:fldCharType="separate"/>
       </w:r>
-      <w:hyperlink w:anchor="_Toc512348988" w:history="1">
+      <w:hyperlink w:anchor="_Toc520846809" w:history="1">
         <w:r>
           <w:rPr>
             <w:rStyle w:val="Hipervnculo"/>
@@ -1463,7 +1466,7 @@
             <w:noProof/>
             <w:webHidden/>
           </w:rPr>
-          <w:instrText xml:space="preserve"> PAGEREF _Toc512348988 \h </w:instrText>
+          <w:instrText xml:space="preserve"> PAGEREF _Toc520846809 \h </w:instrText>
         </w:r>
         <w:r>
           <w:rPr>
@@ -1507,7 +1510,7 @@
           <w:lang w:eastAsia="es-CL"/>
         </w:rPr>
       </w:pPr>
-      <w:hyperlink w:anchor="_Toc512348989" w:history="1">
+      <w:hyperlink w:anchor="_Toc520846810" w:history="1">
         <w:r>
           <w:rPr>
             <w:rStyle w:val="Hipervnculo"/>
@@ -1534,7 +1537,7 @@
             <w:noProof/>
             <w:webHidden/>
           </w:rPr>
-          <w:instrText xml:space="preserve"> PAGEREF _Toc512348989 \h </w:instrText>
+          <w:instrText xml:space="preserve"> PAGEREF _Toc520846810 \h </w:instrText>
         </w:r>
         <w:r>
           <w:rPr>
@@ -1578,7 +1581,7 @@
           <w:lang w:eastAsia="es-CL"/>
         </w:rPr>
       </w:pPr>
-      <w:hyperlink w:anchor="_Toc512348990" w:history="1">
+      <w:hyperlink w:anchor="_Toc520846811" w:history="1">
         <w:r>
           <w:rPr>
             <w:rStyle w:val="Hipervnculo"/>
@@ -1605,7 +1608,7 @@
             <w:noProof/>
             <w:webHidden/>
           </w:rPr>
-          <w:instrText xml:space="preserve"> PAGEREF _Toc512348990 \h </w:instrText>
+          <w:instrText xml:space="preserve"> PAGEREF _Toc520846811 \h </w:instrText>
         </w:r>
         <w:r>
           <w:rPr>
@@ -1646,7 +1649,7 @@
           <w:lang w:eastAsia="es-CL"/>
         </w:rPr>
       </w:pPr>
-      <w:hyperlink w:anchor="_Toc512348991" w:history="1">
+      <w:hyperlink w:anchor="_Toc520846812" w:history="1">
         <w:r>
           <w:rPr>
             <w:rStyle w:val="Hipervnculo"/>
@@ -1673,7 +1676,7 @@
             <w:noProof/>
             <w:webHidden/>
           </w:rPr>
-          <w:instrText xml:space="preserve"> PAGEREF _Toc512348991 \h </w:instrText>
+          <w:instrText xml:space="preserve"> PAGEREF _Toc520846812 \h </w:instrText>
         </w:r>
         <w:r>
           <w:rPr>
@@ -1717,7 +1720,7 @@
           <w:lang w:eastAsia="es-CL"/>
         </w:rPr>
       </w:pPr>
-      <w:hyperlink w:anchor="_Toc512348992" w:history="1">
+      <w:hyperlink w:anchor="_Toc520846813" w:history="1">
         <w:r>
           <w:rPr>
             <w:rStyle w:val="Hipervnculo"/>
@@ -1744,7 +1747,7 @@
             <w:noProof/>
             <w:webHidden/>
           </w:rPr>
-          <w:instrText xml:space="preserve"> PAGEREF _Toc512348992 \h </w:instrText>
+          <w:instrText xml:space="preserve"> PAGEREF _Toc520846813 \h </w:instrText>
         </w:r>
         <w:r>
           <w:rPr>
@@ -1785,7 +1788,7 @@
           <w:lang w:eastAsia="es-CL"/>
         </w:rPr>
       </w:pPr>
-      <w:hyperlink w:anchor="_Toc512348993" w:history="1">
+      <w:hyperlink w:anchor="_Toc520846814" w:history="1">
         <w:r>
           <w:rPr>
             <w:rStyle w:val="Hipervnculo"/>
@@ -1812,7 +1815,7 @@
             <w:noProof/>
             <w:webHidden/>
           </w:rPr>
-          <w:instrText xml:space="preserve"> PAGEREF _Toc512348993 \h </w:instrText>
+          <w:instrText xml:space="preserve"> PAGEREF _Toc520846814 \h </w:instrText>
         </w:r>
         <w:r>
           <w:rPr>
@@ -1856,7 +1859,7 @@
           <w:lang w:eastAsia="es-CL"/>
         </w:rPr>
       </w:pPr>
-      <w:hyperlink w:anchor="_Toc512348994" w:history="1">
+      <w:hyperlink w:anchor="_Toc520846815" w:history="1">
         <w:r>
           <w:rPr>
             <w:rStyle w:val="Hipervnculo"/>
@@ -1883,7 +1886,7 @@
             <w:noProof/>
             <w:webHidden/>
           </w:rPr>
-          <w:instrText xml:space="preserve"> PAGEREF _Toc512348994 \h </w:instrText>
+          <w:instrText xml:space="preserve"> PAGEREF _Toc520846815 \h </w:instrText>
         </w:r>
         <w:r>
           <w:rPr>
@@ -1927,7 +1930,7 @@
           <w:lang w:eastAsia="es-CL"/>
         </w:rPr>
       </w:pPr>
-      <w:hyperlink w:anchor="_Toc512348995" w:history="1">
+      <w:hyperlink w:anchor="_Toc520846816" w:history="1">
         <w:r>
           <w:rPr>
             <w:rStyle w:val="Hipervnculo"/>
@@ -1954,7 +1957,7 @@
             <w:noProof/>
             <w:webHidden/>
           </w:rPr>
-          <w:instrText xml:space="preserve"> PAGEREF _Toc512348995 \h </w:instrText>
+          <w:instrText xml:space="preserve"> PAGEREF _Toc520846816 \h </w:instrText>
         </w:r>
         <w:r>
           <w:rPr>
@@ -1998,7 +2001,7 @@
           <w:lang w:eastAsia="es-CL"/>
         </w:rPr>
       </w:pPr>
-      <w:hyperlink w:anchor="_Toc512348996" w:history="1">
+      <w:hyperlink w:anchor="_Toc520846817" w:history="1">
         <w:r>
           <w:rPr>
             <w:rStyle w:val="Hipervnculo"/>
@@ -2025,7 +2028,7 @@
             <w:noProof/>
             <w:webHidden/>
           </w:rPr>
-          <w:instrText xml:space="preserve"> PAGEREF _Toc512348996 \h </w:instrText>
+          <w:instrText xml:space="preserve"> PAGEREF _Toc520846817 \h </w:instrText>
         </w:r>
         <w:r>
           <w:rPr>
@@ -2069,7 +2072,7 @@
           <w:lang w:eastAsia="es-CL"/>
         </w:rPr>
       </w:pPr>
-      <w:hyperlink w:anchor="_Toc512348997" w:history="1">
+      <w:hyperlink w:anchor="_Toc520846818" w:history="1">
         <w:r>
           <w:rPr>
             <w:rStyle w:val="Hipervnculo"/>
@@ -2096,7 +2099,7 @@
             <w:noProof/>
             <w:webHidden/>
           </w:rPr>
-          <w:instrText xml:space="preserve"> PAGEREF _Toc512348997 \h </w:instrText>
+          <w:instrText xml:space="preserve"> PAGEREF _Toc520846818 \h </w:instrText>
         </w:r>
         <w:r>
           <w:rPr>
@@ -2140,7 +2143,7 @@
           <w:lang w:eastAsia="es-CL"/>
         </w:rPr>
       </w:pPr>
-      <w:hyperlink w:anchor="_Toc512348998" w:history="1">
+      <w:hyperlink w:anchor="_Toc520846819" w:history="1">
         <w:r>
           <w:rPr>
             <w:rStyle w:val="Hipervnculo"/>
@@ -2167,7 +2170,7 @@
             <w:noProof/>
             <w:webHidden/>
           </w:rPr>
-          <w:instrText xml:space="preserve"> PAGEREF _Toc512348998 \h </w:instrText>
+          <w:instrText xml:space="preserve"> PAGEREF _Toc520846819 \h </w:instrText>
         </w:r>
         <w:r>
           <w:rPr>
@@ -2211,7 +2214,7 @@
           <w:lang w:eastAsia="es-CL"/>
         </w:rPr>
       </w:pPr>
-      <w:hyperlink w:anchor="_Toc512348999" w:history="1">
+      <w:hyperlink w:anchor="_Toc520846820" w:history="1">
         <w:r>
           <w:rPr>
             <w:rStyle w:val="Hipervnculo"/>
@@ -2238,7 +2241,7 @@
             <w:noProof/>
             <w:webHidden/>
           </w:rPr>
-          <w:instrText xml:space="preserve"> PAGEREF _Toc512348999 \h </w:instrText>
+          <w:instrText xml:space="preserve"> PAGEREF _Toc520846820 \h </w:instrText>
         </w:r>
         <w:r>
           <w:rPr>
@@ -2282,7 +2285,7 @@
           <w:lang w:eastAsia="es-CL"/>
         </w:rPr>
       </w:pPr>
-      <w:hyperlink w:anchor="_Toc512349000" w:history="1">
+      <w:hyperlink w:anchor="_Toc520846821" w:history="1">
         <w:r>
           <w:rPr>
             <w:rStyle w:val="Hipervnculo"/>
@@ -2309,7 +2312,7 @@
             <w:noProof/>
             <w:webHidden/>
           </w:rPr>
-          <w:instrText xml:space="preserve"> PAGEREF _Toc512349000 \h </w:instrText>
+          <w:instrText xml:space="preserve"> PAGEREF _Toc520846821 \h </w:instrText>
         </w:r>
         <w:r>
           <w:rPr>
@@ -2353,7 +2356,7 @@
           <w:lang w:eastAsia="es-CL"/>
         </w:rPr>
       </w:pPr>
-      <w:hyperlink w:anchor="_Toc512349001" w:history="1">
+      <w:hyperlink w:anchor="_Toc520846822" w:history="1">
         <w:r>
           <w:rPr>
             <w:rStyle w:val="Hipervnculo"/>
@@ -2380,7 +2383,7 @@
             <w:noProof/>
             <w:webHidden/>
           </w:rPr>
-          <w:instrText xml:space="preserve"> PAGEREF _Toc512349001 \h </w:instrText>
+          <w:instrText xml:space="preserve"> PAGEREF _Toc520846822 \h </w:instrText>
         </w:r>
         <w:r>
           <w:rPr>
@@ -2400,7 +2403,7 @@
             <w:noProof/>
             <w:webHidden/>
           </w:rPr>
-          <w:t>10</w:t>
+          <w:t>11</w:t>
         </w:r>
         <w:r>
           <w:rPr>
@@ -2424,7 +2427,7 @@
           <w:lang w:eastAsia="es-CL"/>
         </w:rPr>
       </w:pPr>
-      <w:hyperlink w:anchor="_Toc512349002" w:history="1">
+      <w:hyperlink w:anchor="_Toc520846823" w:history="1">
         <w:r>
           <w:rPr>
             <w:rStyle w:val="Hipervnculo"/>
@@ -2451,7 +2454,7 @@
             <w:noProof/>
             <w:webHidden/>
           </w:rPr>
-          <w:instrText xml:space="preserve"> PAGEREF _Toc512349002 \h </w:instrText>
+          <w:instrText xml:space="preserve"> PAGEREF _Toc520846823 \h </w:instrText>
         </w:r>
         <w:r>
           <w:rPr>
@@ -2471,7 +2474,7 @@
             <w:noProof/>
             <w:webHidden/>
           </w:rPr>
-          <w:t>10</w:t>
+          <w:t>11</w:t>
         </w:r>
         <w:r>
           <w:rPr>
@@ -2495,7 +2498,7 @@
           <w:lang w:eastAsia="es-CL"/>
         </w:rPr>
       </w:pPr>
-      <w:hyperlink w:anchor="_Toc512349003" w:history="1">
+      <w:hyperlink w:anchor="_Toc520846824" w:history="1">
         <w:r>
           <w:rPr>
             <w:rStyle w:val="Hipervnculo"/>
@@ -2522,7 +2525,7 @@
             <w:noProof/>
             <w:webHidden/>
           </w:rPr>
-          <w:instrText xml:space="preserve"> PAGEREF _Toc512349003 \h </w:instrText>
+          <w:instrText xml:space="preserve"> PAGEREF _Toc520846824 \h </w:instrText>
         </w:r>
         <w:r>
           <w:rPr>
@@ -2566,7 +2569,7 @@
           <w:lang w:eastAsia="es-CL"/>
         </w:rPr>
       </w:pPr>
-      <w:hyperlink w:anchor="_Toc512349004" w:history="1">
+      <w:hyperlink w:anchor="_Toc520846825" w:history="1">
         <w:r>
           <w:rPr>
             <w:rStyle w:val="Hipervnculo"/>
@@ -2593,7 +2596,7 @@
             <w:noProof/>
             <w:webHidden/>
           </w:rPr>
-          <w:instrText xml:space="preserve"> PAGEREF _Toc512349004 \h </w:instrText>
+          <w:instrText xml:space="preserve"> PAGEREF _Toc520846825 \h </w:instrText>
         </w:r>
         <w:r>
           <w:rPr>
@@ -2613,7 +2616,7 @@
             <w:noProof/>
             <w:webHidden/>
           </w:rPr>
-          <w:t>11</w:t>
+          <w:t>12</w:t>
         </w:r>
         <w:r>
           <w:rPr>
@@ -2637,7 +2640,7 @@
           <w:lang w:eastAsia="es-CL"/>
         </w:rPr>
       </w:pPr>
-      <w:hyperlink w:anchor="_Toc512349005" w:history="1">
+      <w:hyperlink w:anchor="_Toc520846826" w:history="1">
         <w:r>
           <w:rPr>
             <w:rStyle w:val="Hipervnculo"/>
@@ -2664,7 +2667,7 @@
             <w:noProof/>
             <w:webHidden/>
           </w:rPr>
-          <w:instrText xml:space="preserve"> PAGEREF _Toc512349005 \h </w:instrText>
+          <w:instrText xml:space="preserve"> PAGEREF _Toc520846826 \h </w:instrText>
         </w:r>
         <w:r>
           <w:rPr>
@@ -2708,7 +2711,7 @@
           <w:lang w:eastAsia="es-CL"/>
         </w:rPr>
       </w:pPr>
-      <w:hyperlink w:anchor="_Toc512349006" w:history="1">
+      <w:hyperlink w:anchor="_Toc520846827" w:history="1">
         <w:r>
           <w:rPr>
             <w:rStyle w:val="Hipervnculo"/>
@@ -2735,7 +2738,7 @@
             <w:noProof/>
             <w:webHidden/>
           </w:rPr>
-          <w:instrText xml:space="preserve"> PAGEREF _Toc512349006 \h </w:instrText>
+          <w:instrText xml:space="preserve"> PAGEREF _Toc520846827 \h </w:instrText>
         </w:r>
         <w:r>
           <w:rPr>
@@ -2755,7 +2758,7 @@
             <w:noProof/>
             <w:webHidden/>
           </w:rPr>
-          <w:t>13</w:t>
+          <w:t>14</w:t>
         </w:r>
         <w:r>
           <w:rPr>
@@ -2776,13 +2779,13 @@
           <w:lang w:eastAsia="es-CL"/>
         </w:rPr>
       </w:pPr>
-      <w:hyperlink w:anchor="_Toc512349007" w:history="1">
+      <w:hyperlink w:anchor="_Toc520846828" w:history="1">
         <w:r>
           <w:rPr>
             <w:rStyle w:val="Hipervnculo"/>
             <w:noProof/>
           </w:rPr>
-          <w:t>Discusión y conclusiones</w:t>
+          <w:t>3 Análisis y simulación en situaciones de interés</w:t>
         </w:r>
         <w:r>
           <w:rPr>
@@ -2803,7 +2806,7 @@
             <w:noProof/>
             <w:webHidden/>
           </w:rPr>
-          <w:instrText xml:space="preserve"> PAGEREF _Toc512349007 \h </w:instrText>
+          <w:instrText xml:space="preserve"> PAGEREF _Toc520846828 \h </w:instrText>
         </w:r>
         <w:r>
           <w:rPr>
@@ -2823,7 +2826,7 @@
             <w:noProof/>
             <w:webHidden/>
           </w:rPr>
-          <w:t>14</w:t>
+          <w:t>15</w:t>
         </w:r>
         <w:r>
           <w:rPr>
@@ -2836,7 +2839,10 @@
     </w:p>
     <w:p>
       <w:pPr>
-        <w:pStyle w:val="TDC1"/>
+        <w:pStyle w:val="TDC2"/>
+        <w:tabs>
+          <w:tab w:val="right" w:leader="dot" w:pos="8669"/>
+        </w:tabs>
         <w:rPr>
           <w:rFonts w:asciiTheme="minorHAnsi" w:eastAsiaTheme="minorEastAsia" w:hAnsiTheme="minorHAnsi"/>
           <w:noProof/>
@@ -2844,12 +2850,290 @@
           <w:lang w:eastAsia="es-CL"/>
         </w:rPr>
       </w:pPr>
-      <w:hyperlink w:anchor="_Toc512349008" w:history="1">
+      <w:hyperlink w:anchor="_Toc520846829" w:history="1">
         <w:r>
           <w:rPr>
             <w:rStyle w:val="Hipervnculo"/>
             <w:noProof/>
           </w:rPr>
+          <w:t>3.1 Variador de Frecuencia</w:t>
+        </w:r>
+        <w:r>
+          <w:rPr>
+            <w:noProof/>
+            <w:webHidden/>
+          </w:rPr>
+          <w:tab/>
+        </w:r>
+        <w:r>
+          <w:rPr>
+            <w:noProof/>
+            <w:webHidden/>
+          </w:rPr>
+          <w:fldChar w:fldCharType="begin"/>
+        </w:r>
+        <w:r>
+          <w:rPr>
+            <w:noProof/>
+            <w:webHidden/>
+          </w:rPr>
+          <w:instrText xml:space="preserve"> PAGEREF _Toc520846829 \h </w:instrText>
+        </w:r>
+        <w:r>
+          <w:rPr>
+            <w:noProof/>
+            <w:webHidden/>
+          </w:rPr>
+        </w:r>
+        <w:r>
+          <w:rPr>
+            <w:noProof/>
+            <w:webHidden/>
+          </w:rPr>
+          <w:fldChar w:fldCharType="separate"/>
+        </w:r>
+        <w:r>
+          <w:rPr>
+            <w:noProof/>
+            <w:webHidden/>
+          </w:rPr>
+          <w:t>16</w:t>
+        </w:r>
+        <w:r>
+          <w:rPr>
+            <w:noProof/>
+            <w:webHidden/>
+          </w:rPr>
+          <w:fldChar w:fldCharType="end"/>
+        </w:r>
+      </w:hyperlink>
+    </w:p>
+    <w:p>
+      <w:pPr>
+        <w:pStyle w:val="TDC2"/>
+        <w:tabs>
+          <w:tab w:val="right" w:leader="dot" w:pos="8669"/>
+        </w:tabs>
+        <w:rPr>
+          <w:rFonts w:asciiTheme="minorHAnsi" w:eastAsiaTheme="minorEastAsia" w:hAnsiTheme="minorHAnsi"/>
+          <w:noProof/>
+          <w:sz w:val="22"/>
+          <w:lang w:eastAsia="es-CL"/>
+        </w:rPr>
+      </w:pPr>
+      <w:hyperlink w:anchor="_Toc520846830" w:history="1">
+        <w:r>
+          <w:rPr>
+            <w:rStyle w:val="Hipervnculo"/>
+            <w:noProof/>
+          </w:rPr>
+          <w:t>3.2 Falla de desconexión de una fase del Rotor</w:t>
+        </w:r>
+        <w:r>
+          <w:rPr>
+            <w:noProof/>
+            <w:webHidden/>
+          </w:rPr>
+          <w:tab/>
+        </w:r>
+        <w:r>
+          <w:rPr>
+            <w:noProof/>
+            <w:webHidden/>
+          </w:rPr>
+          <w:fldChar w:fldCharType="begin"/>
+        </w:r>
+        <w:r>
+          <w:rPr>
+            <w:noProof/>
+            <w:webHidden/>
+          </w:rPr>
+          <w:instrText xml:space="preserve"> PAGEREF _Toc520846830 \h </w:instrText>
+        </w:r>
+        <w:r>
+          <w:rPr>
+            <w:noProof/>
+            <w:webHidden/>
+          </w:rPr>
+        </w:r>
+        <w:r>
+          <w:rPr>
+            <w:noProof/>
+            <w:webHidden/>
+          </w:rPr>
+          <w:fldChar w:fldCharType="separate"/>
+        </w:r>
+        <w:r>
+          <w:rPr>
+            <w:noProof/>
+            <w:webHidden/>
+          </w:rPr>
+          <w:t>21</w:t>
+        </w:r>
+        <w:r>
+          <w:rPr>
+            <w:noProof/>
+            <w:webHidden/>
+          </w:rPr>
+          <w:fldChar w:fldCharType="end"/>
+        </w:r>
+      </w:hyperlink>
+    </w:p>
+    <w:p>
+      <w:pPr>
+        <w:pStyle w:val="TDC2"/>
+        <w:tabs>
+          <w:tab w:val="right" w:leader="dot" w:pos="8669"/>
+        </w:tabs>
+        <w:rPr>
+          <w:rFonts w:asciiTheme="minorHAnsi" w:eastAsiaTheme="minorEastAsia" w:hAnsiTheme="minorHAnsi"/>
+          <w:noProof/>
+          <w:sz w:val="22"/>
+          <w:lang w:eastAsia="es-CL"/>
+        </w:rPr>
+      </w:pPr>
+      <w:hyperlink w:anchor="_Toc520846831" w:history="1">
+        <w:r>
+          <w:rPr>
+            <w:rStyle w:val="Hipervnculo"/>
+            <w:noProof/>
+          </w:rPr>
+          <w:t>3.3 Falla entre espiras del Estator</w:t>
+        </w:r>
+        <w:r>
+          <w:rPr>
+            <w:noProof/>
+            <w:webHidden/>
+          </w:rPr>
+          <w:tab/>
+        </w:r>
+        <w:r>
+          <w:rPr>
+            <w:noProof/>
+            <w:webHidden/>
+          </w:rPr>
+          <w:fldChar w:fldCharType="begin"/>
+        </w:r>
+        <w:r>
+          <w:rPr>
+            <w:noProof/>
+            <w:webHidden/>
+          </w:rPr>
+          <w:instrText xml:space="preserve"> PAGEREF _Toc520846831 \h </w:instrText>
+        </w:r>
+        <w:r>
+          <w:rPr>
+            <w:noProof/>
+            <w:webHidden/>
+          </w:rPr>
+        </w:r>
+        <w:r>
+          <w:rPr>
+            <w:noProof/>
+            <w:webHidden/>
+          </w:rPr>
+          <w:fldChar w:fldCharType="separate"/>
+        </w:r>
+        <w:r>
+          <w:rPr>
+            <w:noProof/>
+            <w:webHidden/>
+          </w:rPr>
+          <w:t>25</w:t>
+        </w:r>
+        <w:r>
+          <w:rPr>
+            <w:noProof/>
+            <w:webHidden/>
+          </w:rPr>
+          <w:fldChar w:fldCharType="end"/>
+        </w:r>
+      </w:hyperlink>
+    </w:p>
+    <w:p>
+      <w:pPr>
+        <w:pStyle w:val="TDC1"/>
+        <w:rPr>
+          <w:rFonts w:asciiTheme="minorHAnsi" w:eastAsiaTheme="minorEastAsia" w:hAnsiTheme="minorHAnsi"/>
+          <w:noProof/>
+          <w:sz w:val="22"/>
+          <w:lang w:eastAsia="es-CL"/>
+        </w:rPr>
+      </w:pPr>
+      <w:hyperlink w:anchor="_Toc520846832" w:history="1">
+        <w:r>
+          <w:rPr>
+            <w:rStyle w:val="Hipervnculo"/>
+            <w:noProof/>
+          </w:rPr>
+          <w:t>Discusión y conclusiones</w:t>
+        </w:r>
+        <w:r>
+          <w:rPr>
+            <w:noProof/>
+            <w:webHidden/>
+          </w:rPr>
+          <w:tab/>
+        </w:r>
+        <w:r>
+          <w:rPr>
+            <w:noProof/>
+            <w:webHidden/>
+          </w:rPr>
+          <w:fldChar w:fldCharType="begin"/>
+        </w:r>
+        <w:r>
+          <w:rPr>
+            <w:noProof/>
+            <w:webHidden/>
+          </w:rPr>
+          <w:instrText xml:space="preserve"> PAGEREF _Toc520846832 \h </w:instrText>
+        </w:r>
+        <w:r>
+          <w:rPr>
+            <w:noProof/>
+            <w:webHidden/>
+          </w:rPr>
+        </w:r>
+        <w:r>
+          <w:rPr>
+            <w:noProof/>
+            <w:webHidden/>
+          </w:rPr>
+          <w:fldChar w:fldCharType="separate"/>
+        </w:r>
+        <w:r>
+          <w:rPr>
+            <w:noProof/>
+            <w:webHidden/>
+          </w:rPr>
+          <w:t>31</w:t>
+        </w:r>
+        <w:r>
+          <w:rPr>
+            <w:noProof/>
+            <w:webHidden/>
+          </w:rPr>
+          <w:fldChar w:fldCharType="end"/>
+        </w:r>
+      </w:hyperlink>
+    </w:p>
+    <w:p>
+      <w:pPr>
+        <w:pStyle w:val="TDC1"/>
+        <w:rPr>
+          <w:rFonts w:asciiTheme="minorHAnsi" w:eastAsiaTheme="minorEastAsia" w:hAnsiTheme="minorHAnsi"/>
+          <w:noProof/>
+          <w:sz w:val="22"/>
+          <w:lang w:eastAsia="es-CL"/>
+        </w:rPr>
+      </w:pPr>
+      <w:hyperlink w:anchor="_Toc520846833" w:history="1">
+        <w:r>
+          <w:rPr>
+            <w:rStyle w:val="Hipervnculo"/>
+            <w:noProof/>
+          </w:rPr>
           <w:t>Bibliografía</w:t>
         </w:r>
         <w:r>
@@ -2871,7 +3155,7 @@
             <w:noProof/>
             <w:webHidden/>
           </w:rPr>
-          <w:instrText xml:space="preserve"> PAGEREF _Toc512349008 \h </w:instrText>
+          <w:instrText xml:space="preserve"> PAGEREF _Toc520846833 \h </w:instrText>
         </w:r>
         <w:r>
           <w:rPr>
@@ -2891,7 +3175,7 @@
             <w:noProof/>
             <w:webHidden/>
           </w:rPr>
-          <w:t>15</w:t>
+          <w:t>32</w:t>
         </w:r>
         <w:r>
           <w:rPr>
@@ -2910,6 +3194,8 @@
         </w:rPr>
         <w:fldChar w:fldCharType="end"/>
       </w:r>
+      <w:bookmarkStart w:id="3" w:name="_GoBack"/>
+      <w:bookmarkEnd w:id="3"/>
     </w:p>
     <w:p/>
     <w:p>
@@ -2937,7 +3223,7 @@
           <w:u w:val="single"/>
         </w:rPr>
       </w:pPr>
-      <w:bookmarkStart w:id="3" w:name="_Toc512348988"/>
+      <w:bookmarkStart w:id="4" w:name="_Toc520846809"/>
       <w:r>
         <w:lastRenderedPageBreak/>
         <w:t>Intro</w:t>
@@ -2945,7 +3231,7 @@
       <w:r>
         <w:t>ducción</w:t>
       </w:r>
-      <w:bookmarkEnd w:id="3"/>
+      <w:bookmarkEnd w:id="4"/>
     </w:p>
     <w:p>
       <w:pPr>
@@ -3092,12 +3378,12 @@
           <w:numId w:val="0"/>
         </w:numPr>
       </w:pPr>
-      <w:bookmarkStart w:id="4" w:name="_Toc512348989"/>
+      <w:bookmarkStart w:id="5" w:name="_Toc520846810"/>
       <w:r>
         <w:lastRenderedPageBreak/>
         <w:t>Objetivo general</w:t>
       </w:r>
-      <w:bookmarkEnd w:id="4"/>
+      <w:bookmarkEnd w:id="5"/>
     </w:p>
     <w:p>
       <w:pPr>
@@ -3125,11 +3411,11 @@
           <w:numId w:val="0"/>
         </w:numPr>
       </w:pPr>
-      <w:bookmarkStart w:id="5" w:name="_Toc512348990"/>
+      <w:bookmarkStart w:id="6" w:name="_Toc520846811"/>
       <w:r>
         <w:t>Objetivos específicos</w:t>
       </w:r>
-      <w:bookmarkEnd w:id="5"/>
+      <w:bookmarkEnd w:id="6"/>
     </w:p>
     <w:p>
       <w:pPr>
@@ -3198,12 +3484,12 @@
       <w:pPr>
         <w:pStyle w:val="Ttulo1"/>
       </w:pPr>
-      <w:bookmarkStart w:id="6" w:name="_Toc512348991"/>
+      <w:bookmarkStart w:id="7" w:name="_Toc520846812"/>
       <w:r>
         <w:lastRenderedPageBreak/>
         <w:t>Antecedente generales y propuestas</w:t>
       </w:r>
-      <w:bookmarkEnd w:id="6"/>
+      <w:bookmarkEnd w:id="7"/>
       <w:r>
         <w:t xml:space="preserve"> </w:t>
       </w:r>
@@ -3220,11 +3506,11 @@
       <w:pPr>
         <w:pStyle w:val="Ttulo2"/>
       </w:pPr>
-      <w:bookmarkStart w:id="7" w:name="_Toc512348992"/>
+      <w:bookmarkStart w:id="8" w:name="_Toc520846813"/>
       <w:r>
         <w:t>Descripción detallada del estudio</w:t>
       </w:r>
-      <w:bookmarkEnd w:id="7"/>
+      <w:bookmarkEnd w:id="8"/>
     </w:p>
     <w:p>
       <w:pPr>
@@ -3423,12 +3709,12 @@
       <w:pPr>
         <w:pStyle w:val="Ttulo1"/>
       </w:pPr>
-      <w:bookmarkStart w:id="8" w:name="_Toc512348993"/>
+      <w:bookmarkStart w:id="9" w:name="_Toc520846814"/>
       <w:r>
         <w:lastRenderedPageBreak/>
         <w:t>Marco Teórico</w:t>
       </w:r>
-      <w:bookmarkEnd w:id="8"/>
+      <w:bookmarkEnd w:id="9"/>
     </w:p>
     <w:p>
       <w:pPr>
@@ -3451,11 +3737,11 @@
       <w:pPr>
         <w:pStyle w:val="Ttulo2"/>
       </w:pPr>
-      <w:bookmarkStart w:id="9" w:name="_Toc512348994"/>
+      <w:bookmarkStart w:id="10" w:name="_Toc520846815"/>
       <w:r>
         <w:t>Variables eléctricas de estudio</w:t>
       </w:r>
-      <w:bookmarkEnd w:id="9"/>
+      <w:bookmarkEnd w:id="10"/>
     </w:p>
     <w:p>
       <w:pPr>
@@ -3472,11 +3758,11 @@
       <w:pPr>
         <w:pStyle w:val="Ttulo3"/>
       </w:pPr>
-      <w:bookmarkStart w:id="10" w:name="_Toc512348995"/>
+      <w:bookmarkStart w:id="11" w:name="_Toc520846816"/>
       <w:r>
         <w:t>Armónicos</w:t>
       </w:r>
-      <w:bookmarkEnd w:id="10"/>
+      <w:bookmarkEnd w:id="11"/>
     </w:p>
     <w:p>
       <w:pPr>
@@ -5701,14 +5987,14 @@
           <w:rFonts w:eastAsiaTheme="minorEastAsia"/>
         </w:rPr>
       </w:pPr>
-      <w:bookmarkStart w:id="11" w:name="_Toc512348996"/>
+      <w:bookmarkStart w:id="12" w:name="_Toc520846817"/>
       <w:r>
         <w:rPr>
           <w:rFonts w:eastAsiaTheme="minorEastAsia"/>
         </w:rPr>
         <w:t>Transitorios</w:t>
       </w:r>
-      <w:bookmarkEnd w:id="11"/>
+      <w:bookmarkEnd w:id="12"/>
       <w:r>
         <w:rPr>
           <w:rFonts w:eastAsiaTheme="minorEastAsia"/>
@@ -5796,11 +6082,11 @@
       <w:pPr>
         <w:pStyle w:val="Ttulo3"/>
       </w:pPr>
-      <w:bookmarkStart w:id="12" w:name="_Toc512348997"/>
+      <w:bookmarkStart w:id="13" w:name="_Toc520846818"/>
       <w:r>
         <w:t>Componentes simétricas</w:t>
       </w:r>
-      <w:bookmarkEnd w:id="12"/>
+      <w:bookmarkEnd w:id="13"/>
     </w:p>
     <w:p>
       <w:pPr>
@@ -6072,11 +6358,11 @@
       <w:pPr>
         <w:pStyle w:val="Ttulo2"/>
       </w:pPr>
-      <w:bookmarkStart w:id="13" w:name="_Toc512348998"/>
+      <w:bookmarkStart w:id="14" w:name="_Toc520846819"/>
       <w:r>
         <w:t>Conceptos relevantes del motor de inducción trifásico</w:t>
       </w:r>
-      <w:bookmarkEnd w:id="13"/>
+      <w:bookmarkEnd w:id="14"/>
     </w:p>
     <w:p>
       <w:pPr>
@@ -6105,7 +6391,7 @@
       <w:pPr>
         <w:pStyle w:val="Ttulo3"/>
       </w:pPr>
-      <w:bookmarkStart w:id="14" w:name="_Toc512348999"/>
+      <w:bookmarkStart w:id="15" w:name="_Toc520846820"/>
       <w:r>
         <w:t>Conceptos básicos del motor</w:t>
       </w:r>
@@ -6118,7 +6404,7 @@
       <w:r>
         <w:t xml:space="preserve"> funcionamiento</w:t>
       </w:r>
-      <w:bookmarkEnd w:id="14"/>
+      <w:bookmarkEnd w:id="15"/>
     </w:p>
     <w:p>
       <w:pPr>
@@ -6177,7 +6463,7 @@
             <v:path o:extrusionok="f" gradientshapeok="t" o:connecttype="rect"/>
             <o:lock v:ext="edit" aspectratio="t"/>
           </v:shapetype>
-          <v:shape id="_x0000_i1025" type="#_x0000_t75" style="width:246.75pt;height:186pt">
+          <v:shape id="_x0000_i1025" type="#_x0000_t75" style="width:246.55pt;height:186.1pt">
             <v:imagedata r:id="rId23" o:title="motor induccion"/>
           </v:shape>
         </w:pict>
@@ -6272,7 +6558,7 @@
           <w:szCs w:val="18"/>
         </w:rPr>
         <w:pict>
-          <v:shape id="_x0000_i1026" type="#_x0000_t75" style="width:259.5pt;height:129.75pt">
+          <v:shape id="_x0000_i1026" type="#_x0000_t75" style="width:259.45pt;height:129.75pt">
             <v:imagedata r:id="rId24" o:title="Circuito equivalente maquina"/>
           </v:shape>
         </w:pict>
@@ -6753,7 +7039,7 @@
       </w:r>
       <w:r>
         <w:pict>
-          <v:shape id="_x0000_i1031" type="#_x0000_t75" style="width:303pt;height:246pt">
+          <v:shape id="_x0000_i1027" type="#_x0000_t75" style="width:302.95pt;height:245.9pt">
             <v:imagedata r:id="rId25" o:title="CurvaParCaracteristicaTipica"/>
           </v:shape>
         </w:pict>
@@ -6830,7 +7116,7 @@
           <w:szCs w:val="20"/>
         </w:rPr>
         <w:pict>
-          <v:shape id="_x0000_i1027" type="#_x0000_t75" style="width:213.75pt;height:171pt">
+          <v:shape id="_x0000_i1028" type="#_x0000_t75" style="width:213.95pt;height:171.15pt">
             <v:imagedata r:id="rId26" o:title="histeresis"/>
           </v:shape>
         </w:pict>
@@ -6855,11 +7141,11 @@
       <w:pPr>
         <w:pStyle w:val="Ttulo3"/>
       </w:pPr>
-      <w:bookmarkStart w:id="15" w:name="_Toc512349000"/>
+      <w:bookmarkStart w:id="16" w:name="_Toc520846821"/>
       <w:r>
         <w:t>Fallas más comunes en el motor de inducción</w:t>
       </w:r>
-      <w:bookmarkEnd w:id="15"/>
+      <w:bookmarkEnd w:id="16"/>
     </w:p>
     <w:p>
       <w:pPr>
@@ -6953,11 +7239,11 @@
       <w:pPr>
         <w:pStyle w:val="Ttulo3"/>
       </w:pPr>
-      <w:bookmarkStart w:id="16" w:name="_Toc512349001"/>
+      <w:bookmarkStart w:id="17" w:name="_Toc520846822"/>
       <w:r>
         <w:t>Efecto de la presencia de armónicos en el motor de inducción</w:t>
       </w:r>
-      <w:bookmarkEnd w:id="16"/>
+      <w:bookmarkEnd w:id="17"/>
     </w:p>
     <w:p>
       <w:pPr>
@@ -6990,11 +7276,11 @@
       <w:pPr>
         <w:pStyle w:val="Ttulo2"/>
       </w:pPr>
-      <w:bookmarkStart w:id="17" w:name="_Toc512349002"/>
+      <w:bookmarkStart w:id="18" w:name="_Toc520846823"/>
       <w:r>
         <w:t>Aspectos generales del Variador de Frecuencia (VdF)</w:t>
       </w:r>
-      <w:bookmarkEnd w:id="17"/>
+      <w:bookmarkEnd w:id="18"/>
     </w:p>
     <w:p>
       <w:pPr>
@@ -7008,11 +7294,11 @@
       <w:pPr>
         <w:pStyle w:val="Ttulo3"/>
       </w:pPr>
-      <w:bookmarkStart w:id="18" w:name="_Toc512349003"/>
+      <w:bookmarkStart w:id="19" w:name="_Toc520846824"/>
       <w:r>
         <w:t>Componentes y funcionamiento de un VdF</w:t>
       </w:r>
-      <w:bookmarkEnd w:id="18"/>
+      <w:bookmarkEnd w:id="19"/>
     </w:p>
     <w:p>
       <w:pPr>
@@ -7066,7 +7352,7 @@
           <w:szCs w:val="18"/>
         </w:rPr>
         <w:pict>
-          <v:shape id="_x0000_i1030" type="#_x0000_t75" style="width:393.75pt;height:220.5pt">
+          <v:shape id="_x0000_i1029" type="#_x0000_t75" style="width:393.95pt;height:220.75pt">
             <v:imagedata r:id="rId27" o:title="inverter-circuit"/>
           </v:shape>
         </w:pict>
@@ -7135,11 +7421,11 @@
       <w:pPr>
         <w:pStyle w:val="Ttulo3"/>
       </w:pPr>
-      <w:bookmarkStart w:id="19" w:name="_Toc512349004"/>
+      <w:bookmarkStart w:id="20" w:name="_Toc520846825"/>
       <w:r>
         <w:t>Ventajas del uso del VdF</w:t>
       </w:r>
-      <w:bookmarkEnd w:id="19"/>
+      <w:bookmarkEnd w:id="20"/>
     </w:p>
     <w:p>
       <w:pPr>
@@ -7161,11 +7447,11 @@
       <w:pPr>
         <w:pStyle w:val="Ttulo2"/>
       </w:pPr>
-      <w:bookmarkStart w:id="20" w:name="_Toc512349005"/>
+      <w:bookmarkStart w:id="21" w:name="_Toc520846826"/>
       <w:r>
         <w:t>Registrador de Variables Eléctricas SAMTE</w:t>
       </w:r>
-      <w:bookmarkEnd w:id="20"/>
+      <w:bookmarkEnd w:id="21"/>
     </w:p>
     <w:p>
       <w:pPr>
@@ -7207,7 +7493,7 @@
         </w:rPr>
         <w:lastRenderedPageBreak/>
         <w:pict>
-          <v:shape id="_x0000_i1028" type="#_x0000_t75" style="width:399.75pt;height:216.75pt">
+          <v:shape id="_x0000_i1030" type="#_x0000_t75" style="width:400.1pt;height:216.7pt">
             <v:imagedata r:id="rId28" o:title="SAMTE1"/>
           </v:shape>
         </w:pict>
@@ -7300,7 +7586,7 @@
           <w:szCs w:val="18"/>
         </w:rPr>
         <w:pict>
-          <v:shape id="_x0000_i1029" type="#_x0000_t75" style="width:420pt;height:219pt">
+          <v:shape id="_x0000_i1031" type="#_x0000_t75" style="width:419.75pt;height:218.7pt">
             <v:imagedata r:id="rId29" o:title="SAMTE espectro"/>
           </v:shape>
         </w:pict>
@@ -7334,11 +7620,11 @@
       <w:pPr>
         <w:pStyle w:val="Ttulo2"/>
       </w:pPr>
-      <w:bookmarkStart w:id="21" w:name="_Toc512349006"/>
+      <w:bookmarkStart w:id="22" w:name="_Toc520846827"/>
       <w:r>
         <w:t>Software Simulink de MATLAB</w:t>
       </w:r>
-      <w:bookmarkEnd w:id="21"/>
+      <w:bookmarkEnd w:id="22"/>
     </w:p>
     <w:p>
       <w:pPr>
@@ -7395,10 +7681,12 @@
       <w:pPr>
         <w:pStyle w:val="Ttulo1"/>
       </w:pPr>
+      <w:bookmarkStart w:id="23" w:name="_Toc520846828"/>
       <w:r>
         <w:lastRenderedPageBreak/>
         <w:t>Análisis y simulación en situaciones de interés</w:t>
       </w:r>
+      <w:bookmarkEnd w:id="23"/>
     </w:p>
     <w:p>
       <w:pPr>
@@ -7431,7 +7719,13 @@
         <w:ind w:firstLine="720"/>
       </w:pPr>
       <w:r>
-        <w:t>Antes de comenzar con las situaciones se realizará una descripción del entorno sobre el cual</w:t>
+        <w:t>Antes de comenzar con las situaciones</w:t>
+      </w:r>
+      <w:r>
+        <w:t xml:space="preserve"> de estudio</w:t>
+      </w:r>
+      <w:r>
+        <w:t xml:space="preserve"> se realizará una descripción del entorno sobre el cual</w:t>
       </w:r>
       <w:r>
         <w:t xml:space="preserve"> se realizan las simulaciones pertinentes.</w:t>
@@ -7439,20 +7733,1966 @@
       <w:r>
         <w:t xml:space="preserve"> Dentro de Simulink</w:t>
       </w:r>
+      <w:r>
+        <w:t xml:space="preserve"> se utilizará el bloque de máquina asíncrona trifásica</w:t>
+      </w:r>
+      <w:r>
+        <w:t>, la cual es representada por un completo modelo de estado para abarcar los aspectos eléct</w:t>
+      </w:r>
+      <w:r>
+        <w:t>ricos y mecánicos de la máquina.</w:t>
+      </w:r>
+      <w:r>
+        <w:t xml:space="preserve"> </w:t>
+      </w:r>
+    </w:p>
+    <w:p>
+      <w:pPr>
+        <w:ind w:firstLine="720"/>
+      </w:pPr>
+      <w:r>
+        <w:t xml:space="preserve">Todas las variables y parámetros son referidos al estator y el software trabaja en el dominio de la transformada de Park, esto quiere decir que desde el sistema trifásico se realiza </w:t>
+      </w:r>
+      <w:r>
+        <w:t>una transformación</w:t>
+      </w:r>
+      <w:r>
+        <w:t xml:space="preserve"> al</w:t>
+      </w:r>
+      <w:r>
+        <w:t xml:space="preserve"> sistema de coordenadas giratorias sobre los ejes ‘d’ (directo), ‘q’ (cuadratura) y ‘0’ (homopolar o cero). </w:t>
+      </w:r>
+      <w:r>
+        <w:t xml:space="preserve">Lo cual presenta una ventaja para el software, debido a que las variables pasan de ser representadas de forma dinámica a una forma </w:t>
+      </w:r>
+      <w:r>
+        <w:t>constante</w:t>
+      </w:r>
+      <w:r>
+        <w:t>. En las Figuras 3-1 y 3-2 se presenta un ejemplo de la transformación de Park.</w:t>
+      </w:r>
+    </w:p>
+    <w:p>
+      <w:pPr>
+        <w:ind w:firstLine="720"/>
+        <w:jc w:val="center"/>
+        <w:rPr>
+          <w:sz w:val="18"/>
+          <w:szCs w:val="18"/>
+        </w:rPr>
+      </w:pPr>
+      <w:r>
+        <w:pict>
+          <v:shape id="_x0000_i1032" type="#_x0000_t75" style="width:305pt;height:223.45pt">
+            <v:imagedata r:id="rId30" o:title="TPark1"/>
+          </v:shape>
+        </w:pict>
+      </w:r>
+      <w:r>
+        <w:br/>
+      </w:r>
+      <w:r>
+        <w:rPr>
+          <w:sz w:val="18"/>
+          <w:szCs w:val="18"/>
+        </w:rPr>
+        <w:t xml:space="preserve">Figura 3-1: </w:t>
+      </w:r>
+      <w:r>
+        <w:rPr>
+          <w:sz w:val="18"/>
+          <w:szCs w:val="18"/>
+        </w:rPr>
+        <w:t>Voltajes simétricos balanceados</w:t>
+      </w:r>
+      <w:r>
+        <w:rPr>
+          <w:sz w:val="18"/>
+          <w:szCs w:val="18"/>
+        </w:rPr>
+        <w:t xml:space="preserve"> trifásico.</w:t>
+      </w:r>
+    </w:p>
+    <w:p>
+      <w:pPr>
+        <w:ind w:firstLine="720"/>
+        <w:jc w:val="center"/>
+        <w:rPr>
+          <w:sz w:val="18"/>
+          <w:szCs w:val="18"/>
+        </w:rPr>
+      </w:pPr>
+      <w:r>
+        <w:rPr>
+          <w:sz w:val="18"/>
+          <w:szCs w:val="18"/>
+        </w:rPr>
+        <w:lastRenderedPageBreak/>
+        <w:pict>
+          <v:shape id="_x0000_i1033" type="#_x0000_t75" style="width:305pt;height:230.25pt">
+            <v:imagedata r:id="rId31" o:title="TPark2"/>
+          </v:shape>
+        </w:pict>
+      </w:r>
+      <w:r>
+        <w:rPr>
+          <w:sz w:val="18"/>
+          <w:szCs w:val="18"/>
+        </w:rPr>
+        <w:br/>
+        <w:t xml:space="preserve">Figura 3-2: </w:t>
+      </w:r>
+      <w:r>
+        <w:rPr>
+          <w:sz w:val="18"/>
+          <w:szCs w:val="18"/>
+        </w:rPr>
+        <w:t>Voltajes simétricos balan</w:t>
+      </w:r>
+      <w:r>
+        <w:rPr>
+          <w:sz w:val="18"/>
+          <w:szCs w:val="18"/>
+        </w:rPr>
+        <w:t>ceados en el eje giratorio.</w:t>
+      </w:r>
+    </w:p>
+    <w:p>
+      <w:pPr>
+        <w:ind w:firstLine="720"/>
+        <w:rPr>
+          <w:szCs w:val="20"/>
+        </w:rPr>
+      </w:pPr>
+      <w:r>
+        <w:rPr>
+          <w:szCs w:val="20"/>
+        </w:rPr>
+        <w:t>Como se puede observar en las imágenes, la transformada de Park permite llevar las variables de estudio a una representaci</w:t>
+      </w:r>
+      <w:r>
+        <w:rPr>
+          <w:szCs w:val="20"/>
+        </w:rPr>
+        <w:t>ón constante</w:t>
+      </w:r>
+      <w:r>
+        <w:rPr>
+          <w:szCs w:val="20"/>
+        </w:rPr>
+        <w:t>, lo cual es ampliamente utilizado al momento de  proyectar el control</w:t>
+      </w:r>
+      <w:r>
+        <w:rPr>
+          <w:szCs w:val="20"/>
+        </w:rPr>
+        <w:t xml:space="preserve"> vectorial</w:t>
+      </w:r>
+      <w:r>
+        <w:rPr>
+          <w:szCs w:val="20"/>
+        </w:rPr>
+        <w:t xml:space="preserve"> de un variador de frecuencia, o bien resolver las ecuaciones de estado de la máquina para obtener los resultados deseados</w:t>
+      </w:r>
+      <w:r>
+        <w:rPr>
+          <w:szCs w:val="20"/>
+        </w:rPr>
+        <w:t>. Debido a que MATLAB se especializa en el trabajo matricial, es que ir de un dominio a otro no es un problema</w:t>
+      </w:r>
+      <w:r>
+        <w:rPr>
+          <w:szCs w:val="20"/>
+        </w:rPr>
+        <w:t xml:space="preserve">. </w:t>
+      </w:r>
+      <w:r>
+        <w:rPr>
+          <w:szCs w:val="20"/>
+        </w:rPr>
+        <w:t xml:space="preserve">Sin más preámbulos, tras haber entendido de forma genérica el modo de </w:t>
+      </w:r>
+      <w:r>
+        <w:rPr>
+          <w:szCs w:val="20"/>
+        </w:rPr>
+        <w:t>trabajo</w:t>
+      </w:r>
+      <w:r>
+        <w:rPr>
+          <w:szCs w:val="20"/>
+        </w:rPr>
+        <w:t xml:space="preserve"> del software, </w:t>
+      </w:r>
+      <w:r>
+        <w:rPr>
+          <w:szCs w:val="20"/>
+        </w:rPr>
+        <w:t>se da paso al estudio de las situaciones de interés.</w:t>
+      </w:r>
+    </w:p>
+    <w:p>
+      <w:pPr>
+        <w:ind w:firstLine="720"/>
+        <w:rPr>
+          <w:szCs w:val="20"/>
+        </w:rPr>
+      </w:pPr>
+      <w:r>
+        <w:rPr>
+          <w:szCs w:val="20"/>
+        </w:rPr>
+        <w:t>En cada simulación se mostrarán las formas de onda de corriente del estator, velocidad angular y torque</w:t>
+      </w:r>
+      <w:r>
+        <w:rPr>
+          <w:szCs w:val="20"/>
+        </w:rPr>
+        <w:t>,</w:t>
+      </w:r>
+      <w:r>
+        <w:rPr>
+          <w:szCs w:val="20"/>
+        </w:rPr>
+        <w:t xml:space="preserve"> y además se presentará la aplicaci</w:t>
+      </w:r>
+      <w:r>
+        <w:rPr>
+          <w:szCs w:val="20"/>
+        </w:rPr>
+        <w:t xml:space="preserve">ón de la </w:t>
+      </w:r>
+      <w:r>
+        <w:rPr>
+          <w:szCs w:val="20"/>
+        </w:rPr>
+        <w:t>FF</w:t>
+      </w:r>
+      <w:r>
+        <w:rPr>
+          <w:szCs w:val="20"/>
+        </w:rPr>
+        <w:t>T</w:t>
+      </w:r>
+      <w:r>
+        <w:rPr>
+          <w:szCs w:val="20"/>
+        </w:rPr>
+        <w:t xml:space="preserve"> (Transformada rápida de Fourier) a la corriente del estator para así observar el espectro armónico para cada caso.</w:t>
+      </w:r>
     </w:p>
     <w:p>
       <w:pPr>
         <w:pStyle w:val="Ttulo2"/>
       </w:pPr>
+      <w:bookmarkStart w:id="24" w:name="_Toc520846829"/>
       <w:r>
         <w:t>Variador de Frecuencia</w:t>
       </w:r>
-    </w:p>
-    <w:p>
-      <w:bookmarkStart w:id="22" w:name="_GoBack"/>
-      <w:bookmarkEnd w:id="22"/>
-    </w:p>
-    <w:p/>
+      <w:bookmarkEnd w:id="24"/>
+    </w:p>
+    <w:p>
+      <w:pPr>
+        <w:ind w:firstLine="720"/>
+      </w:pPr>
+      <w:r>
+        <w:t xml:space="preserve">En el marco teórico se </w:t>
+      </w:r>
+      <w:r>
+        <w:t>presentó las etapas que componen el variador de frecuencia (principalmente rectificador</w:t>
+      </w:r>
+      <w:r>
+        <w:t>, bus DC e</w:t>
+      </w:r>
+      <w:r>
+        <w:t xml:space="preserve"> inversor), antes de pasar a la simulación del motor de inducción se considera relevante hacer una introducción al contenido armónico inyectado por la parte inversora, la cual resulta d</w:t>
+      </w:r>
+      <w:r>
+        <w:t>el PWM</w:t>
+      </w:r>
+      <w:r>
+        <w:t xml:space="preserve"> (Pulse </w:t>
+      </w:r>
+      <w:proofErr w:type="spellStart"/>
+      <w:r>
+        <w:t>Width</w:t>
+      </w:r>
+      <w:proofErr w:type="spellEnd"/>
+      <w:r>
+        <w:t xml:space="preserve"> </w:t>
+      </w:r>
+      <w:proofErr w:type="spellStart"/>
+      <w:r>
+        <w:t>Modulation</w:t>
+      </w:r>
+      <w:proofErr w:type="spellEnd"/>
+      <w:r>
+        <w:t>)</w:t>
+      </w:r>
+      <w:r>
+        <w:t>.</w:t>
+      </w:r>
+    </w:p>
+    <w:p>
+      <w:pPr>
+        <w:ind w:firstLine="720"/>
+      </w:pPr>
+      <w:r>
+        <w:t>El PWM surge a partir de la comparación de una señal moduladora (sinusoidal de 50[Hz]) y una señal portadora (triangular centrada en cero de alta frecuencia), las cuales dan origen a pulsos de tensión cuadrados</w:t>
+      </w:r>
+      <w:r>
+        <w:t>,</w:t>
+      </w:r>
+      <w:r>
+        <w:t xml:space="preserve"> con amplitud de la tensión DC que alimenta el inversor. La teor</w:t>
+      </w:r>
+      <w:r>
+        <w:t>ía indica</w:t>
+      </w:r>
+      <w:r>
+        <w:t xml:space="preserve"> que el contenido armónico inyectado por los inversores</w:t>
+      </w:r>
+      <w:r>
+        <w:t xml:space="preserve"> se ubica principalmente en la frecuencia de la portadora y sus bandas laterales.</w:t>
+      </w:r>
+      <w:r>
+        <w:t xml:space="preserve"> A continuación en la Figura 3-3 se muestra un espectro</w:t>
+      </w:r>
+      <w:r>
+        <w:t xml:space="preserve"> monolateral</w:t>
+      </w:r>
+      <w:r>
+        <w:t xml:space="preserve"> teórico típico resultante de la etapa inversora.</w:t>
+      </w:r>
+    </w:p>
+    <w:p>
+      <w:pPr>
+        <w:ind w:firstLine="720"/>
+        <w:jc w:val="center"/>
+        <w:rPr>
+          <w:sz w:val="18"/>
+          <w:szCs w:val="18"/>
+        </w:rPr>
+      </w:pPr>
+      <w:r>
+        <w:lastRenderedPageBreak/>
+        <w:pict>
+          <v:shape id="_x0000_i1034" type="#_x0000_t75" style="width:396pt;height:154.85pt">
+            <v:imagedata r:id="rId32" o:title="espectro típico"/>
+          </v:shape>
+        </w:pict>
+      </w:r>
+      <w:r>
+        <w:br/>
+      </w:r>
+      <w:r>
+        <w:rPr>
+          <w:sz w:val="18"/>
+          <w:szCs w:val="18"/>
+        </w:rPr>
+        <w:t>Figura 3-3: Espectro armónico típico resultante del inversor.</w:t>
+      </w:r>
+    </w:p>
+    <w:p>
+      <w:pPr>
+        <w:ind w:firstLine="720"/>
+        <w:rPr>
+          <w:szCs w:val="20"/>
+        </w:rPr>
+      </w:pPr>
+      <w:r>
+        <w:rPr>
+          <w:szCs w:val="20"/>
+        </w:rPr>
+        <w:t>El espectro va a depender del número de niveles que se tenga en la construcción del inversor, de modo que a más nive</w:t>
+      </w:r>
+      <w:r>
+        <w:rPr>
+          <w:szCs w:val="20"/>
+        </w:rPr>
+        <w:t>les el contenido se encuentra</w:t>
+      </w:r>
+      <w:r>
+        <w:rPr>
+          <w:szCs w:val="20"/>
+        </w:rPr>
+        <w:t xml:space="preserve"> más </w:t>
+      </w:r>
+      <w:r>
+        <w:rPr>
+          <w:szCs w:val="20"/>
+        </w:rPr>
+        <w:t>alejado de la fundamental.</w:t>
+      </w:r>
+    </w:p>
+    <w:p>
+      <w:pPr>
+        <w:ind w:firstLine="720"/>
+        <w:rPr>
+          <w:szCs w:val="20"/>
+        </w:rPr>
+      </w:pPr>
+      <w:r>
+        <w:rPr>
+          <w:szCs w:val="20"/>
+        </w:rPr>
+        <w:t>A continuación</w:t>
+      </w:r>
+      <w:r>
+        <w:rPr>
+          <w:szCs w:val="20"/>
+        </w:rPr>
+        <w:t xml:space="preserve"> se procede a simular el motor de inducción accionado por un variador de frecuencia, la simulación fue realizada durante un tiempo de 9 segundos para asegurarse de haber ya pasado el estado transitorio, además el motor posee una carga de 150 [</w:t>
+      </w:r>
+      <w:proofErr w:type="spellStart"/>
+      <w:r>
+        <w:rPr>
+          <w:szCs w:val="20"/>
+        </w:rPr>
+        <w:t>Nm</w:t>
+      </w:r>
+      <w:proofErr w:type="spellEnd"/>
+      <w:r>
+        <w:rPr>
+          <w:szCs w:val="20"/>
+        </w:rPr>
+        <w:t>] y una velocidad angular de 157 [Rad/s]. S</w:t>
+      </w:r>
+      <w:r>
+        <w:rPr>
+          <w:szCs w:val="20"/>
+        </w:rPr>
+        <w:t>e muestran</w:t>
+      </w:r>
+      <w:r>
+        <w:rPr>
+          <w:szCs w:val="20"/>
+        </w:rPr>
+        <w:t xml:space="preserve"> en la Figura 3-4</w:t>
+      </w:r>
+      <w:r>
+        <w:rPr>
+          <w:szCs w:val="20"/>
+        </w:rPr>
+        <w:t xml:space="preserve"> los parámetros de simulación del motor en el software Simulink.</w:t>
+      </w:r>
+    </w:p>
+    <w:p>
+      <w:pPr>
+        <w:keepNext/>
+        <w:ind w:firstLine="567"/>
+        <w:jc w:val="center"/>
+      </w:pPr>
+      <w:r>
+        <w:rPr>
+          <w:noProof/>
+          <w:lang w:eastAsia="es-CL"/>
+        </w:rPr>
+        <w:drawing>
+          <wp:inline distT="0" distB="0" distL="0" distR="0" wp14:anchorId="4C7B24CF" wp14:editId="2B3FFA28">
+            <wp:extent cx="3952328" cy="2895600"/>
+            <wp:effectExtent l="0" t="0" r="0" b="0"/>
+            <wp:docPr id="24" name="Imagen 24"/>
+            <wp:cNvGraphicFramePr>
+              <a:graphicFrameLocks xmlns:a="http://schemas.openxmlformats.org/drawingml/2006/main" noChangeAspect="1"/>
+            </wp:cNvGraphicFramePr>
+            <a:graphic xmlns:a="http://schemas.openxmlformats.org/drawingml/2006/main">
+              <a:graphicData uri="http://schemas.openxmlformats.org/drawingml/2006/picture">
+                <pic:pic xmlns:pic="http://schemas.openxmlformats.org/drawingml/2006/picture">
+                  <pic:nvPicPr>
+                    <pic:cNvPr id="1" name=""/>
+                    <pic:cNvPicPr/>
+                  </pic:nvPicPr>
+                  <pic:blipFill>
+                    <a:blip r:embed="rId33"/>
+                    <a:stretch>
+                      <a:fillRect/>
+                    </a:stretch>
+                  </pic:blipFill>
+                  <pic:spPr>
+                    <a:xfrm>
+                      <a:off x="0" y="0"/>
+                      <a:ext cx="3962209" cy="2902839"/>
+                    </a:xfrm>
+                    <a:prstGeom prst="rect">
+                      <a:avLst/>
+                    </a:prstGeom>
+                  </pic:spPr>
+                </pic:pic>
+              </a:graphicData>
+            </a:graphic>
+          </wp:inline>
+        </w:drawing>
+      </w:r>
+    </w:p>
+    <w:p>
+      <w:pPr>
+        <w:pStyle w:val="Descripcin"/>
+      </w:pPr>
+      <w:r>
+        <w:t>Figura 3-4: Parámetros del motor.</w:t>
+      </w:r>
+    </w:p>
+    <w:p>
+      <w:pPr>
+        <w:ind w:firstLine="720"/>
+        <w:rPr>
+          <w:szCs w:val="20"/>
+        </w:rPr>
+      </w:pPr>
+      <w:r>
+        <w:rPr>
+          <w:szCs w:val="20"/>
+        </w:rPr>
+        <w:t>En la Figura 3-5 se muestra la simulaci</w:t>
+      </w:r>
+      <w:r>
+        <w:rPr>
+          <w:szCs w:val="20"/>
+        </w:rPr>
+        <w:t>ón realizada en Simulink</w:t>
+      </w:r>
+      <w:r>
+        <w:rPr>
+          <w:szCs w:val="20"/>
+        </w:rPr>
+        <w:t>.</w:t>
+      </w:r>
+    </w:p>
+    <w:p>
+      <w:pPr>
+        <w:ind w:firstLine="720"/>
+        <w:jc w:val="center"/>
+        <w:rPr>
+          <w:sz w:val="18"/>
+          <w:szCs w:val="18"/>
+        </w:rPr>
+      </w:pPr>
+      <w:r>
+        <w:rPr>
+          <w:szCs w:val="20"/>
+        </w:rPr>
+        <w:lastRenderedPageBreak/>
+        <w:pict>
+          <v:shape id="_x0000_i1035" type="#_x0000_t75" style="width:313.15pt;height:259.45pt">
+            <v:imagedata r:id="rId34" o:title="Circuito"/>
+          </v:shape>
+        </w:pict>
+      </w:r>
+      <w:r>
+        <w:rPr>
+          <w:szCs w:val="20"/>
+        </w:rPr>
+        <w:br/>
+      </w:r>
+      <w:r>
+        <w:rPr>
+          <w:sz w:val="18"/>
+          <w:szCs w:val="18"/>
+        </w:rPr>
+        <w:t>Figura 3-5: Simulación del motor de inducción con VdF en Simulink</w:t>
+      </w:r>
+      <w:r>
+        <w:rPr>
+          <w:sz w:val="18"/>
+          <w:szCs w:val="18"/>
+        </w:rPr>
+        <w:t>.</w:t>
+      </w:r>
+    </w:p>
+    <w:p>
+      <w:pPr>
+        <w:ind w:firstLine="720"/>
+      </w:pPr>
+      <w:r>
+        <w:t>Como se puede apreciar en la Figura 3-5 el inversor recibe los pulsos de comando para sus interruptores desde el bloque de control vectorial, el cual trabaja el control en el dominio de la transformada de Park.</w:t>
+      </w:r>
+    </w:p>
+    <w:p>
+      <w:pPr>
+        <w:ind w:firstLine="720"/>
+      </w:pPr>
+      <w:r>
+        <w:t>A continuación se muestra las formas de onda de tensión entre líneas a la salida del inversor, las corrientes de estator, velocidad del rotor y torque respectivamente:</w:t>
+      </w:r>
+    </w:p>
+    <w:p>
+      <w:pPr>
+        <w:ind w:firstLine="720"/>
+        <w:jc w:val="center"/>
+        <w:rPr>
+          <w:sz w:val="18"/>
+        </w:rPr>
+      </w:pPr>
+      <w:r>
+        <w:lastRenderedPageBreak/>
+        <w:pict>
+          <v:shape id="_x0000_i1036" type="#_x0000_t75" style="width:444.25pt;height:389.2pt">
+            <v:imagedata r:id="rId35" o:title="Formas"/>
+          </v:shape>
+        </w:pict>
+      </w:r>
+      <w:r>
+        <w:br/>
+      </w:r>
+      <w:r>
+        <w:rPr>
+          <w:sz w:val="18"/>
+        </w:rPr>
+        <w:t>Figura</w:t>
+      </w:r>
+      <w:r>
+        <w:rPr>
+          <w:sz w:val="18"/>
+        </w:rPr>
+        <w:t xml:space="preserve"> 3-6: Formas de onda </w:t>
+      </w:r>
+      <w:r>
+        <w:rPr>
+          <w:sz w:val="18"/>
+        </w:rPr>
+        <w:t>desde 0 a 9 segundos</w:t>
+      </w:r>
+      <w:r>
+        <w:rPr>
+          <w:sz w:val="18"/>
+        </w:rPr>
+        <w:t>.</w:t>
+      </w:r>
+    </w:p>
+    <w:p>
+      <w:pPr>
+        <w:ind w:firstLine="720"/>
+      </w:pPr>
+      <w:r>
+        <w:t>Como se puede observar, aproximadamente a los 4 segundos de simulación el motor entra en estado estacionario. Además se puede observar claramente el efecto armónico de alta frecuencia en la tensión generada por el inversor. También se puede observar cómo el torque presenta pulsación, esto se atribuye principalmente al contenido armónico, pero la velocidad del rotor no presenta perturbación.</w:t>
+      </w:r>
+    </w:p>
+    <w:p>
+      <w:pPr>
+        <w:ind w:firstLine="720"/>
+      </w:pPr>
+      <w:r>
+        <w:t>Ahora aplicando la FFT a la corriente de la Fase A del estator se obtiene lo siguiente:</w:t>
+      </w:r>
+    </w:p>
+    <w:p>
+      <w:pPr>
+        <w:ind w:firstLine="720"/>
+        <w:jc w:val="center"/>
+        <w:rPr>
+          <w:sz w:val="18"/>
+        </w:rPr>
+      </w:pPr>
+      <w:r>
+        <w:lastRenderedPageBreak/>
+        <w:pict>
+          <v:shape id="_x0000_i1037" type="#_x0000_t75" style="width:434.7pt;height:449.65pt">
+            <v:imagedata r:id="rId36" o:title="FFTBarra"/>
+          </v:shape>
+        </w:pict>
+      </w:r>
+      <w:r>
+        <w:br/>
+      </w:r>
+      <w:r>
+        <w:rPr>
+          <w:sz w:val="18"/>
+        </w:rPr>
+        <w:t>Figura 3-7: Contenido armónico de la Fase A</w:t>
+      </w:r>
+      <w:r>
+        <w:rPr>
+          <w:sz w:val="18"/>
+        </w:rPr>
+        <w:t>.</w:t>
+      </w:r>
+    </w:p>
+    <w:p>
+      <w:pPr>
+        <w:ind w:firstLine="720"/>
+      </w:pPr>
+      <w:r>
+        <w:t xml:space="preserve">Se encontró de forma curiosa que la frecuencia fundamental es de 52[Hz] y no de 50 [Hz], como se esperaba, </w:t>
+      </w:r>
+      <w:r>
+        <w:t xml:space="preserve">además se puede observar en el espectro con claridad el ruido armónico generado en respuesta a que la tensión de alimentación no es completamente sinusoidal. Por último, se puede comentar que el THD de la corriente no corresponde a un valor excesivamente alto y en el espectro se puede observar cómo es que solo hay 2 </w:t>
+      </w:r>
+      <w:proofErr w:type="spellStart"/>
+      <w:r>
+        <w:t>peaks</w:t>
+      </w:r>
+      <w:proofErr w:type="spellEnd"/>
+      <w:r>
+        <w:t xml:space="preserve"> de alta frecuencia que superan el 1% de magnitud respecto a la fundamental.</w:t>
+      </w:r>
+    </w:p>
+    <w:p>
+      <w:pPr>
+        <w:ind w:firstLine="720"/>
+      </w:pPr>
+    </w:p>
+    <w:p>
+      <w:pPr>
+        <w:pStyle w:val="Ttulo2"/>
+      </w:pPr>
+      <w:bookmarkStart w:id="25" w:name="_Toc520846830"/>
+      <w:r>
+        <w:lastRenderedPageBreak/>
+        <w:t>Falla</w:t>
+      </w:r>
+      <w:r>
+        <w:t xml:space="preserve"> de desconexión de una fase del</w:t>
+      </w:r>
+      <w:r>
+        <w:t xml:space="preserve"> Rotor</w:t>
+      </w:r>
+      <w:bookmarkEnd w:id="25"/>
+    </w:p>
+    <w:p>
+      <w:pPr>
+        <w:ind w:firstLine="720"/>
+      </w:pPr>
+      <w:r>
+        <w:t>Ahora se presentará la simulación de una falla de desconexión de una fase del rotor, para lo cual se hace necesario usar el modelo de máquina asíncrona de rotor devanado, puesto que permite el acceso a  los terminales</w:t>
+      </w:r>
+      <w:r>
+        <w:t xml:space="preserve"> del rotor, se realiza la desconexi</w:t>
+      </w:r>
+      <w:r>
+        <w:t>ón de la fase C a los 0.</w:t>
+      </w:r>
+      <w:r>
+        <w:t>6[s]</w:t>
+      </w:r>
+      <w:r>
+        <w:t>.</w:t>
+      </w:r>
+    </w:p>
+    <w:p>
+      <w:pPr>
+        <w:ind w:firstLine="720"/>
+      </w:pPr>
+      <w:r>
+        <w:t>Para esta simulación el motor de rotor devanado es accionado con partida directa con una carga de 15 [</w:t>
+      </w:r>
+      <w:proofErr w:type="spellStart"/>
+      <w:r>
+        <w:t>Nm</w:t>
+      </w:r>
+      <w:proofErr w:type="spellEnd"/>
+      <w:r>
+        <w:t>], a continuación se muestran los parámetros del motor:</w:t>
+      </w:r>
+    </w:p>
+    <w:p>
+      <w:pPr>
+        <w:ind w:firstLine="720"/>
+        <w:jc w:val="center"/>
+        <w:rPr>
+          <w:sz w:val="18"/>
+        </w:rPr>
+      </w:pPr>
+      <w:r>
+        <w:pict>
+          <v:shape id="_x0000_i1038" type="#_x0000_t75" style="width:259.45pt;height:248.6pt">
+            <v:imagedata r:id="rId37" o:title="BLOCKPARAMETER"/>
+          </v:shape>
+        </w:pict>
+      </w:r>
+      <w:r>
+        <w:br/>
+      </w:r>
+      <w:r>
+        <w:rPr>
+          <w:sz w:val="18"/>
+        </w:rPr>
+        <w:t>Figura</w:t>
+      </w:r>
+      <w:r>
+        <w:rPr>
+          <w:sz w:val="18"/>
+        </w:rPr>
+        <w:t xml:space="preserve"> 3-8: Parámetros del motor.</w:t>
+      </w:r>
+    </w:p>
+    <w:p>
+      <w:pPr>
+        <w:ind w:firstLine="720"/>
+        <w:rPr>
+          <w:szCs w:val="20"/>
+        </w:rPr>
+      </w:pPr>
+      <w:r>
+        <w:rPr>
+          <w:szCs w:val="20"/>
+        </w:rPr>
+        <w:t>Luego se muestra la imagen de la simulación en Simulink:</w:t>
+      </w:r>
+    </w:p>
+    <w:p>
+      <w:pPr>
+        <w:ind w:firstLine="720"/>
+        <w:jc w:val="center"/>
+        <w:rPr>
+          <w:sz w:val="18"/>
+          <w:szCs w:val="18"/>
+        </w:rPr>
+      </w:pPr>
+      <w:r>
+        <w:rPr>
+          <w:szCs w:val="20"/>
+        </w:rPr>
+        <w:pict>
+          <v:shape id="_x0000_i1039" type="#_x0000_t75" style="width:385.15pt;height:197pt">
+            <v:imagedata r:id="rId38" o:title="SIMULACION"/>
+          </v:shape>
+        </w:pict>
+      </w:r>
+      <w:r>
+        <w:rPr>
+          <w:szCs w:val="20"/>
+        </w:rPr>
+        <w:br/>
+      </w:r>
+      <w:r>
+        <w:rPr>
+          <w:sz w:val="18"/>
+          <w:szCs w:val="18"/>
+        </w:rPr>
+        <w:t>Figura 3-9: Simulación del motor de inducción con falla en Rotor en Simulink.</w:t>
+      </w:r>
+    </w:p>
+    <w:p>
+      <w:pPr>
+        <w:ind w:firstLine="720"/>
+        <w:rPr>
+          <w:szCs w:val="20"/>
+        </w:rPr>
+      </w:pPr>
+      <w:r>
+        <w:rPr>
+          <w:szCs w:val="20"/>
+        </w:rPr>
+        <w:lastRenderedPageBreak/>
+        <w:t xml:space="preserve">A continuación se procede a </w:t>
+      </w:r>
+      <w:r>
+        <w:rPr>
+          <w:szCs w:val="20"/>
+        </w:rPr>
+        <w:t>mostrar las formas de onda resultantes de la simulaci</w:t>
+      </w:r>
+      <w:r>
+        <w:rPr>
+          <w:szCs w:val="20"/>
+        </w:rPr>
+        <w:t>ón:</w:t>
+      </w:r>
+    </w:p>
+    <w:p>
+      <w:pPr>
+        <w:ind w:firstLine="720"/>
+        <w:jc w:val="center"/>
+        <w:rPr>
+          <w:szCs w:val="20"/>
+        </w:rPr>
+      </w:pPr>
+      <w:r>
+        <w:rPr>
+          <w:szCs w:val="20"/>
+        </w:rPr>
+        <w:pict>
+          <v:shape id="_x0000_i1040" type="#_x0000_t75" style="width:382.4pt;height:273.05pt">
+            <v:imagedata r:id="rId39" o:title="Corriente Estator"/>
+          </v:shape>
+        </w:pict>
+      </w:r>
+      <w:r>
+        <w:rPr>
+          <w:szCs w:val="20"/>
+        </w:rPr>
+        <w:br/>
+      </w:r>
+      <w:r>
+        <w:rPr>
+          <w:sz w:val="18"/>
+          <w:szCs w:val="20"/>
+        </w:rPr>
+        <w:t xml:space="preserve">Figura 3-10: </w:t>
+      </w:r>
+      <w:r>
+        <w:rPr>
+          <w:sz w:val="18"/>
+          <w:szCs w:val="20"/>
+        </w:rPr>
+        <w:t>Corriente</w:t>
+      </w:r>
+      <w:r>
+        <w:rPr>
+          <w:sz w:val="18"/>
+          <w:szCs w:val="20"/>
+        </w:rPr>
+        <w:t>s</w:t>
+      </w:r>
+      <w:r>
+        <w:rPr>
+          <w:sz w:val="18"/>
+          <w:szCs w:val="20"/>
+        </w:rPr>
+        <w:t xml:space="preserve"> en el estator.</w:t>
+      </w:r>
+    </w:p>
+    <w:p>
+      <w:pPr>
+        <w:ind w:left="720" w:firstLine="720"/>
+        <w:jc w:val="center"/>
+        <w:rPr>
+          <w:sz w:val="18"/>
+          <w:szCs w:val="20"/>
+        </w:rPr>
+      </w:pPr>
+      <w:r>
+        <w:rPr>
+          <w:szCs w:val="20"/>
+        </w:rPr>
+        <w:br/>
+      </w:r>
+      <w:r>
+        <w:rPr>
+          <w:szCs w:val="20"/>
+        </w:rPr>
+        <w:pict>
+          <v:shape id="_x0000_i1041" type="#_x0000_t75" style="width:383.1pt;height:275.75pt">
+            <v:imagedata r:id="rId40" o:title="VelocidadAngular"/>
+          </v:shape>
+        </w:pict>
+      </w:r>
+      <w:r>
+        <w:rPr>
+          <w:szCs w:val="20"/>
+        </w:rPr>
+        <w:br/>
+      </w:r>
+      <w:r>
+        <w:rPr>
+          <w:sz w:val="18"/>
+          <w:szCs w:val="20"/>
+        </w:rPr>
+        <w:t>Figura 3-11: Velocidad del rotor.</w:t>
+      </w:r>
+    </w:p>
+    <w:p>
+      <w:pPr>
+        <w:ind w:left="720" w:firstLine="720"/>
+        <w:jc w:val="center"/>
+        <w:rPr>
+          <w:sz w:val="18"/>
+          <w:szCs w:val="20"/>
+        </w:rPr>
+      </w:pPr>
+      <w:r>
+        <w:rPr>
+          <w:sz w:val="18"/>
+          <w:szCs w:val="20"/>
+        </w:rPr>
+        <w:lastRenderedPageBreak/>
+        <w:tab/>
+      </w:r>
+    </w:p>
+    <w:p>
+      <w:pPr>
+        <w:ind w:firstLine="720"/>
+        <w:jc w:val="center"/>
+        <w:rPr>
+          <w:sz w:val="18"/>
+          <w:szCs w:val="20"/>
+        </w:rPr>
+      </w:pPr>
+      <w:r>
+        <w:rPr>
+          <w:sz w:val="18"/>
+          <w:szCs w:val="20"/>
+        </w:rPr>
+        <w:pict>
+          <v:shape id="_x0000_i1042" type="#_x0000_t75" style="width:391.25pt;height:281.2pt">
+            <v:imagedata r:id="rId41" o:title="Torque"/>
+          </v:shape>
+        </w:pict>
+      </w:r>
+      <w:r>
+        <w:rPr>
+          <w:sz w:val="18"/>
+          <w:szCs w:val="20"/>
+        </w:rPr>
+        <w:br/>
+        <w:t>3-12: Torque eléctrico.</w:t>
+      </w:r>
+    </w:p>
+    <w:p>
+      <w:pPr>
+        <w:ind w:firstLine="720"/>
+        <w:rPr>
+          <w:szCs w:val="20"/>
+        </w:rPr>
+      </w:pPr>
+      <w:r>
+        <w:rPr>
+          <w:szCs w:val="20"/>
+        </w:rPr>
+        <w:t xml:space="preserve">Respecto a las </w:t>
+      </w:r>
+      <w:r>
+        <w:rPr>
+          <w:szCs w:val="20"/>
+        </w:rPr>
+        <w:t>Figuras 3-10, 3-11 y 3-12</w:t>
+      </w:r>
+      <w:r>
+        <w:rPr>
+          <w:szCs w:val="20"/>
+        </w:rPr>
+        <w:t xml:space="preserve"> se puede observar oscilación de forma cíclica en las tres formas de onda una vez que se abre </w:t>
+      </w:r>
+      <w:r>
+        <w:rPr>
+          <w:szCs w:val="20"/>
+        </w:rPr>
+        <w:t>la fase C</w:t>
+      </w:r>
+      <w:r>
+        <w:rPr>
+          <w:szCs w:val="20"/>
+        </w:rPr>
+        <w:t xml:space="preserve"> del rotor, y presenta coincidencia en las bajas de corriente, haciendo que el torque llegue a cero y la velocidad del rotor disminuya. A simple vista pareciera que el valor medio de torque se mantiene</w:t>
+      </w:r>
+      <w:r>
+        <w:rPr>
+          <w:szCs w:val="20"/>
+        </w:rPr>
+        <w:t xml:space="preserve"> constante </w:t>
+      </w:r>
+      <w:r>
+        <w:rPr>
+          <w:szCs w:val="20"/>
+        </w:rPr>
+        <w:t>y el valor medio de la velocidad disminuye post-falla.</w:t>
+      </w:r>
+    </w:p>
+    <w:p>
+      <w:pPr>
+        <w:ind w:firstLine="720"/>
+        <w:rPr>
+          <w:szCs w:val="20"/>
+        </w:rPr>
+      </w:pPr>
+      <w:r>
+        <w:rPr>
+          <w:szCs w:val="20"/>
+        </w:rPr>
+        <w:t>Finalmente se presenta la FFT aplicada a la corriente, la cual presenta la particularidad que la variación cíclica de esta corresponde a 12 ciclos de 50 [Hz]:</w:t>
+      </w:r>
+    </w:p>
+    <w:p>
+      <w:pPr>
+        <w:ind w:firstLine="720"/>
+        <w:jc w:val="center"/>
+        <w:rPr>
+          <w:szCs w:val="20"/>
+        </w:rPr>
+      </w:pPr>
+      <w:r>
+        <w:rPr>
+          <w:szCs w:val="20"/>
+        </w:rPr>
+        <w:lastRenderedPageBreak/>
+        <w:pict>
+          <v:shape id="_x0000_i1043" type="#_x0000_t75" style="width:344.4pt;height:356.6pt">
+            <v:imagedata r:id="rId42" o:title="EspectroBarraPOSTFalla"/>
+          </v:shape>
+        </w:pict>
+      </w:r>
+    </w:p>
+    <w:p>
+      <w:pPr>
+        <w:ind w:firstLine="720"/>
+        <w:jc w:val="center"/>
+        <w:rPr>
+          <w:sz w:val="18"/>
+        </w:rPr>
+      </w:pPr>
+      <w:r>
+        <w:pict>
+          <v:shape id="_x0000_i1044" type="#_x0000_t75" style="width:345.05pt;height:234.35pt">
+            <v:imagedata r:id="rId43" o:title="TAblita"/>
+          </v:shape>
+        </w:pict>
+      </w:r>
+      <w:r>
+        <w:br/>
+      </w:r>
+      <w:r>
+        <w:rPr>
+          <w:sz w:val="18"/>
+        </w:rPr>
+        <w:t>Figura 3-13</w:t>
+      </w:r>
+      <w:r>
+        <w:rPr>
+          <w:sz w:val="18"/>
+        </w:rPr>
+        <w:t>: FFT de la corriente Fase A del estator.</w:t>
+      </w:r>
+    </w:p>
+    <w:p>
+      <w:pPr>
+        <w:ind w:firstLine="720"/>
+        <w:rPr>
+          <w:szCs w:val="20"/>
+        </w:rPr>
+      </w:pPr>
+      <w:r>
+        <w:rPr>
+          <w:szCs w:val="20"/>
+        </w:rPr>
+        <w:lastRenderedPageBreak/>
+        <w:t>De la Figura 3-13 se puede observar que el contenido armónico se distribuye en inter-armónicos alrededor de la fundamental,  siendo los más significativos entre 20 y 70 [Hz] lo cual afecta en el funcionamiento del motor</w:t>
+      </w:r>
+      <w:r>
+        <w:rPr>
+          <w:szCs w:val="20"/>
+        </w:rPr>
+        <w:t xml:space="preserve"> puesto a su elevada magnitud</w:t>
+      </w:r>
+      <w:r>
+        <w:rPr>
+          <w:szCs w:val="20"/>
+        </w:rPr>
+        <w:t xml:space="preserve"> y su cercanía con la fundamental</w:t>
+      </w:r>
+      <w:r>
+        <w:rPr>
+          <w:szCs w:val="20"/>
+        </w:rPr>
+        <w:t xml:space="preserve">, además el THD es de 0.14% lo cual es bastante bajo. </w:t>
+      </w:r>
+    </w:p>
+    <w:p>
+      <w:pPr>
+        <w:pStyle w:val="Ttulo2"/>
+      </w:pPr>
+      <w:bookmarkStart w:id="26" w:name="_Toc520846831"/>
+      <w:r>
+        <w:t>Falla entre espiras del Estator</w:t>
+      </w:r>
+      <w:bookmarkEnd w:id="26"/>
+    </w:p>
+    <w:p>
+      <w:pPr>
+        <w:ind w:firstLine="720"/>
+      </w:pPr>
+      <w:r>
+        <w:t xml:space="preserve">Cuando sucede una falla de este tipo, </w:t>
+      </w:r>
+      <w:r>
+        <w:t>se produce un cortocircuito entre las espiras de una misma fase del estator, lo cual implica una reducción de la inductancia total del estator. En Simulink no se tiene acceso a la inductancia del estator, por lo cual para lograr la simulación se adicionó un valor de inductancia</w:t>
+      </w:r>
+      <w:r>
+        <w:t xml:space="preserve"> del 100</w:t>
+      </w:r>
+      <w:r>
+        <w:t>% del valor de inductancia del estator (4.96 [</w:t>
+      </w:r>
+      <w:proofErr w:type="spellStart"/>
+      <w:r>
+        <w:t>mH</w:t>
+      </w:r>
+      <w:proofErr w:type="spellEnd"/>
+      <w:r>
+        <w:t xml:space="preserve">]) para las 3 fases que van al estator, y luego se procede a cortocircuitar mediante un </w:t>
+      </w:r>
+      <w:proofErr w:type="spellStart"/>
+      <w:r>
+        <w:t>breaker</w:t>
+      </w:r>
+      <w:proofErr w:type="spellEnd"/>
+      <w:r>
+        <w:t xml:space="preserve"> a los 0.6 [s]</w:t>
+      </w:r>
+      <w:r>
+        <w:t xml:space="preserve"> la inductancia adicionada en la Fase C.</w:t>
+      </w:r>
+    </w:p>
+    <w:p>
+      <w:pPr>
+        <w:ind w:firstLine="720"/>
+      </w:pPr>
+      <w:r>
+        <w:t>Para esta simulación el motor de rotor devanado es accionado con partida directa con una carga de 15 [</w:t>
+      </w:r>
+      <w:proofErr w:type="spellStart"/>
+      <w:r>
+        <w:t>Nm</w:t>
+      </w:r>
+      <w:proofErr w:type="spellEnd"/>
+      <w:r>
+        <w:t>], a continuación se muestran los parámetros del motor:</w:t>
+      </w:r>
+    </w:p>
+    <w:p>
+      <w:pPr>
+        <w:ind w:firstLine="720"/>
+        <w:jc w:val="center"/>
+        <w:rPr>
+          <w:sz w:val="18"/>
+        </w:rPr>
+      </w:pPr>
+      <w:r>
+        <w:pict>
+          <v:shape id="_x0000_i1045" type="#_x0000_t75" style="width:284.6pt;height:279.15pt">
+            <v:imagedata r:id="rId44" o:title="BLOCKPARAMETER"/>
+          </v:shape>
+        </w:pict>
+      </w:r>
+      <w:r>
+        <w:br/>
+      </w:r>
+      <w:r>
+        <w:rPr>
+          <w:sz w:val="18"/>
+        </w:rPr>
+        <w:t>Figura 3-14: Parámetros del motor.</w:t>
+      </w:r>
+    </w:p>
+    <w:p>
+      <w:pPr>
+        <w:ind w:firstLine="720"/>
+        <w:jc w:val="center"/>
+        <w:rPr>
+          <w:sz w:val="18"/>
+        </w:rPr>
+      </w:pPr>
+    </w:p>
+    <w:p>
+      <w:pPr>
+        <w:ind w:firstLine="720"/>
+        <w:rPr>
+          <w:szCs w:val="20"/>
+        </w:rPr>
+      </w:pPr>
+      <w:r>
+        <w:rPr>
+          <w:szCs w:val="20"/>
+        </w:rPr>
+        <w:t>Luego se muestra la imagen de la simulación en Simulink:</w:t>
+      </w:r>
+    </w:p>
+    <w:p>
+      <w:pPr>
+        <w:ind w:firstLine="720"/>
+        <w:rPr>
+          <w:szCs w:val="20"/>
+        </w:rPr>
+      </w:pPr>
+    </w:p>
+    <w:p>
+      <w:pPr>
+        <w:ind w:firstLine="720"/>
+        <w:jc w:val="center"/>
+        <w:rPr>
+          <w:sz w:val="18"/>
+        </w:rPr>
+      </w:pPr>
+      <w:r>
+        <w:rPr>
+          <w:sz w:val="18"/>
+        </w:rPr>
+        <w:lastRenderedPageBreak/>
+        <w:pict>
+          <v:shape id="_x0000_i1046" type="#_x0000_t75" style="width:393.95pt;height:223.45pt">
+            <v:imagedata r:id="rId45" o:title="SIMULACION"/>
+          </v:shape>
+        </w:pict>
+      </w:r>
+      <w:r>
+        <w:rPr>
+          <w:sz w:val="18"/>
+        </w:rPr>
+        <w:br/>
+        <w:t>Figura 3-15:</w:t>
+      </w:r>
+      <w:r>
+        <w:rPr>
+          <w:sz w:val="18"/>
+          <w:szCs w:val="18"/>
+        </w:rPr>
+        <w:t xml:space="preserve"> </w:t>
+      </w:r>
+      <w:r>
+        <w:rPr>
+          <w:sz w:val="18"/>
+          <w:szCs w:val="18"/>
+        </w:rPr>
+        <w:t xml:space="preserve">Simulación del motor de inducción con falla </w:t>
+      </w:r>
+      <w:r>
+        <w:rPr>
+          <w:sz w:val="18"/>
+          <w:szCs w:val="18"/>
+        </w:rPr>
+        <w:t>entre espiras de una fase del estator</w:t>
+      </w:r>
+      <w:r>
+        <w:rPr>
+          <w:sz w:val="18"/>
+          <w:szCs w:val="18"/>
+        </w:rPr>
+        <w:t>.</w:t>
+      </w:r>
+    </w:p>
+    <w:p>
+      <w:pPr>
+        <w:ind w:firstLine="720"/>
+        <w:rPr>
+          <w:szCs w:val="20"/>
+        </w:rPr>
+      </w:pPr>
+      <w:r>
+        <w:rPr>
+          <w:szCs w:val="20"/>
+        </w:rPr>
+        <w:t>A continuación se procede a mostrar las formas de onda resultantes de la simulación:</w:t>
+      </w:r>
+    </w:p>
+    <w:p>
+      <w:pPr>
+        <w:ind w:firstLine="720"/>
+        <w:jc w:val="center"/>
+        <w:rPr>
+          <w:szCs w:val="20"/>
+        </w:rPr>
+      </w:pPr>
+      <w:r>
+        <w:rPr>
+          <w:noProof/>
+          <w:szCs w:val="20"/>
+          <w:lang w:eastAsia="es-CL"/>
+        </w:rPr>
+        <w:pict>
+          <v:shape id="_x0000_i1047" type="#_x0000_t75" style="width:386.5pt;height:274.4pt">
+            <v:imagedata r:id="rId46" o:title="Corriente Estator"/>
+          </v:shape>
+        </w:pict>
+      </w:r>
+      <w:r>
+        <w:rPr>
+          <w:szCs w:val="20"/>
+        </w:rPr>
+        <w:br/>
+      </w:r>
+      <w:r>
+        <w:rPr>
+          <w:sz w:val="18"/>
+          <w:szCs w:val="20"/>
+        </w:rPr>
+        <w:t>Figura 3-16</w:t>
+      </w:r>
+      <w:r>
+        <w:rPr>
+          <w:sz w:val="18"/>
+          <w:szCs w:val="20"/>
+        </w:rPr>
+        <w:t xml:space="preserve">: </w:t>
+      </w:r>
+      <w:r>
+        <w:rPr>
+          <w:sz w:val="18"/>
+          <w:szCs w:val="20"/>
+        </w:rPr>
+        <w:t>Corriente</w:t>
+      </w:r>
+      <w:r>
+        <w:rPr>
+          <w:sz w:val="18"/>
+          <w:szCs w:val="20"/>
+        </w:rPr>
+        <w:t>s</w:t>
+      </w:r>
+      <w:r>
+        <w:rPr>
+          <w:sz w:val="18"/>
+          <w:szCs w:val="20"/>
+        </w:rPr>
+        <w:t xml:space="preserve"> en el estator.</w:t>
+      </w:r>
+    </w:p>
+    <w:p>
+      <w:pPr>
+        <w:ind w:left="720" w:firstLine="720"/>
+        <w:jc w:val="center"/>
+        <w:rPr>
+          <w:sz w:val="18"/>
+          <w:szCs w:val="20"/>
+        </w:rPr>
+      </w:pPr>
+      <w:r>
+        <w:rPr>
+          <w:szCs w:val="20"/>
+        </w:rPr>
+        <w:lastRenderedPageBreak/>
+        <w:br/>
+      </w:r>
+      <w:r>
+        <w:rPr>
+          <w:noProof/>
+          <w:szCs w:val="20"/>
+          <w:lang w:eastAsia="es-CL"/>
+        </w:rPr>
+        <w:pict>
+          <v:shape id="_x0000_i1048" type="#_x0000_t75" style="width:389.2pt;height:281.9pt">
+            <v:imagedata r:id="rId47" o:title="Velocidad Angular"/>
+          </v:shape>
+        </w:pict>
+      </w:r>
+      <w:r>
+        <w:rPr>
+          <w:szCs w:val="20"/>
+        </w:rPr>
+        <w:br/>
+      </w:r>
+      <w:r>
+        <w:rPr>
+          <w:sz w:val="18"/>
+          <w:szCs w:val="20"/>
+        </w:rPr>
+        <w:t>Figura 3-17</w:t>
+      </w:r>
+      <w:r>
+        <w:rPr>
+          <w:sz w:val="18"/>
+          <w:szCs w:val="20"/>
+        </w:rPr>
+        <w:t>: Velocidad del rotor.</w:t>
+      </w:r>
+    </w:p>
+    <w:p>
+      <w:pPr>
+        <w:ind w:left="720" w:firstLine="720"/>
+        <w:jc w:val="center"/>
+        <w:rPr>
+          <w:sz w:val="18"/>
+          <w:szCs w:val="20"/>
+        </w:rPr>
+      </w:pPr>
+      <w:r>
+        <w:rPr>
+          <w:sz w:val="18"/>
+          <w:szCs w:val="20"/>
+        </w:rPr>
+        <w:tab/>
+      </w:r>
+    </w:p>
+    <w:p>
+      <w:pPr>
+        <w:ind w:firstLine="720"/>
+        <w:jc w:val="center"/>
+        <w:rPr>
+          <w:sz w:val="18"/>
+          <w:szCs w:val="20"/>
+        </w:rPr>
+      </w:pPr>
+      <w:r>
+        <w:rPr>
+          <w:noProof/>
+          <w:sz w:val="18"/>
+          <w:szCs w:val="20"/>
+          <w:lang w:eastAsia="es-CL"/>
+        </w:rPr>
+        <w:pict>
+          <v:shape id="_x0000_i1049" type="#_x0000_t75" style="width:389.9pt;height:282.55pt">
+            <v:imagedata r:id="rId48" o:title="Torque"/>
+          </v:shape>
+        </w:pict>
+      </w:r>
+      <w:r>
+        <w:rPr>
+          <w:sz w:val="18"/>
+          <w:szCs w:val="20"/>
+        </w:rPr>
+        <w:br/>
+      </w:r>
+      <w:r>
+        <w:rPr>
+          <w:sz w:val="18"/>
+          <w:szCs w:val="20"/>
+        </w:rPr>
+        <w:t>3-18</w:t>
+      </w:r>
+      <w:r>
+        <w:rPr>
+          <w:sz w:val="18"/>
+          <w:szCs w:val="20"/>
+        </w:rPr>
+        <w:t>: Torque eléctrico.</w:t>
+      </w:r>
+    </w:p>
+    <w:p>
+      <w:pPr>
+        <w:ind w:firstLine="720"/>
+      </w:pPr>
+      <w:r>
+        <w:lastRenderedPageBreak/>
+        <w:t>De las formas de onda desde los 0.6</w:t>
+      </w:r>
+      <w:r>
+        <w:t xml:space="preserve"> [</w:t>
+      </w:r>
+      <w:r>
+        <w:t>s</w:t>
+      </w:r>
+      <w:r>
+        <w:t>]</w:t>
+      </w:r>
+      <w:r>
+        <w:t xml:space="preserve"> en adelante, se puede observar en la corriente que se crea un desbalance, la velocidad presenta un pequeña perturbación transitoria y el torque queda oscilando en torno al valor medio.</w:t>
+      </w:r>
+    </w:p>
+    <w:p>
+      <w:pPr>
+        <w:ind w:firstLine="720"/>
+      </w:pPr>
+      <w:r>
+        <w:t>A continuación se presenta la FFT de las corrientes del estator para las 3 fases, con el objetivo de evidenciar la situación post</w:t>
+      </w:r>
+      <w:r>
+        <w:t>-</w:t>
+      </w:r>
+      <w:r>
+        <w:t>falla</w:t>
+      </w:r>
+      <w:r>
+        <w:t xml:space="preserve"> a los 1.1 [s]</w:t>
+      </w:r>
+      <w:r>
+        <w:t>:</w:t>
+      </w:r>
+    </w:p>
+    <w:p>
+      <w:pPr>
+        <w:ind w:firstLine="720"/>
+        <w:jc w:val="center"/>
+        <w:rPr>
+          <w:sz w:val="18"/>
+          <w:szCs w:val="18"/>
+        </w:rPr>
+      </w:pPr>
+      <w:r>
+        <w:pict>
+          <v:shape id="_x0000_i1050" type="#_x0000_t75" style="width:422.5pt;height:317.2pt">
+            <v:imagedata r:id="rId49" o:title="EspectroEstabilizadoFaseA"/>
+          </v:shape>
+        </w:pict>
+      </w:r>
+      <w:r>
+        <w:br/>
+      </w:r>
+      <w:r>
+        <w:rPr>
+          <w:sz w:val="18"/>
+          <w:szCs w:val="18"/>
+        </w:rPr>
+        <w:t>Figura</w:t>
+      </w:r>
+      <w:r>
+        <w:rPr>
+          <w:sz w:val="18"/>
+          <w:szCs w:val="18"/>
+        </w:rPr>
+        <w:t xml:space="preserve"> 3-19</w:t>
+      </w:r>
+      <w:r>
+        <w:rPr>
+          <w:sz w:val="18"/>
+          <w:szCs w:val="18"/>
+        </w:rPr>
+        <w:t>:</w:t>
+      </w:r>
+      <w:r>
+        <w:rPr>
+          <w:sz w:val="18"/>
+        </w:rPr>
+        <w:t xml:space="preserve"> </w:t>
+      </w:r>
+      <w:r>
+        <w:rPr>
+          <w:sz w:val="18"/>
+        </w:rPr>
+        <w:t>FFT de la corriente Fase A del estator.</w:t>
+      </w:r>
+    </w:p>
+    <w:p>
+      <w:pPr>
+        <w:ind w:firstLine="720"/>
+        <w:jc w:val="center"/>
+        <w:rPr>
+          <w:sz w:val="18"/>
+          <w:szCs w:val="18"/>
+        </w:rPr>
+      </w:pPr>
+      <w:r>
+        <w:rPr>
+          <w:sz w:val="18"/>
+          <w:szCs w:val="18"/>
+        </w:rPr>
+        <w:lastRenderedPageBreak/>
+        <w:pict>
+          <v:shape id="_x0000_i1051" type="#_x0000_t75" style="width:396pt;height:297.5pt">
+            <v:imagedata r:id="rId50" o:title="EspectroEstabilizadoFaseB"/>
+          </v:shape>
+        </w:pict>
+      </w:r>
+      <w:r>
+        <w:rPr>
+          <w:sz w:val="18"/>
+          <w:szCs w:val="18"/>
+        </w:rPr>
+        <w:br/>
+        <w:t>Figura</w:t>
+      </w:r>
+      <w:r>
+        <w:rPr>
+          <w:sz w:val="18"/>
+          <w:szCs w:val="18"/>
+        </w:rPr>
+        <w:t xml:space="preserve"> 3-20</w:t>
+      </w:r>
+      <w:r>
+        <w:rPr>
+          <w:sz w:val="18"/>
+          <w:szCs w:val="18"/>
+        </w:rPr>
+        <w:t>:</w:t>
+      </w:r>
+      <w:r>
+        <w:rPr>
+          <w:sz w:val="18"/>
+        </w:rPr>
+        <w:t xml:space="preserve"> </w:t>
+      </w:r>
+      <w:r>
+        <w:rPr>
+          <w:sz w:val="18"/>
+        </w:rPr>
+        <w:t>FFT de la corriente Fase B del estator.</w:t>
+      </w:r>
+    </w:p>
+    <w:p>
+      <w:pPr>
+        <w:ind w:firstLine="720"/>
+        <w:jc w:val="center"/>
+        <w:rPr>
+          <w:sz w:val="18"/>
+        </w:rPr>
+      </w:pPr>
+      <w:r>
+        <w:rPr>
+          <w:sz w:val="18"/>
+          <w:szCs w:val="18"/>
+        </w:rPr>
+        <w:pict>
+          <v:shape id="_x0000_i1052" type="#_x0000_t75" style="width:408.25pt;height:308.4pt">
+            <v:imagedata r:id="rId51" o:title="EspectroEstabilizadoFaseC"/>
+          </v:shape>
+        </w:pict>
+      </w:r>
+      <w:r>
+        <w:rPr>
+          <w:sz w:val="18"/>
+          <w:szCs w:val="18"/>
+        </w:rPr>
+        <w:br/>
+        <w:t>Figura</w:t>
+      </w:r>
+      <w:r>
+        <w:rPr>
+          <w:sz w:val="18"/>
+          <w:szCs w:val="18"/>
+        </w:rPr>
+        <w:t xml:space="preserve"> 3-21</w:t>
+      </w:r>
+      <w:r>
+        <w:rPr>
+          <w:sz w:val="18"/>
+          <w:szCs w:val="18"/>
+        </w:rPr>
+        <w:t>:</w:t>
+      </w:r>
+      <w:r>
+        <w:rPr>
+          <w:sz w:val="18"/>
+        </w:rPr>
+        <w:t xml:space="preserve"> </w:t>
+      </w:r>
+      <w:r>
+        <w:rPr>
+          <w:sz w:val="18"/>
+        </w:rPr>
+        <w:t>FFT de la corriente Fase C del estator.</w:t>
+      </w:r>
+    </w:p>
+    <w:p>
+      <w:pPr>
+        <w:ind w:firstLine="720"/>
+      </w:pPr>
+      <w:r>
+        <w:lastRenderedPageBreak/>
+        <w:t>Como se puede apreciar en los resultados obtenidos de la FFT, la distorsión armónica (THD) post-falla es prácticamente nula, y las corrientes solo se componen por su fundamental, lo que sí presenta alteración son las magnitudes en las corrientes, debido al desequilibrio generado por la falla. A continuación se muestra en la Tabla 3-1</w:t>
+      </w:r>
+      <w:r>
+        <w:t xml:space="preserve"> las corrientes de estator de la fundamental para las 3 fases:</w:t>
+      </w:r>
+    </w:p>
+    <w:tbl>
+      <w:tblPr>
+        <w:tblStyle w:val="EIE"/>
+        <w:tblW w:w="0" w:type="auto"/>
+        <w:tblLook w:val="04A0" w:firstRow="1" w:lastRow="0" w:firstColumn="1" w:lastColumn="0" w:noHBand="0" w:noVBand="1"/>
+      </w:tblPr>
+      <w:tblGrid>
+        <w:gridCol w:w="1856"/>
+        <w:gridCol w:w="1856"/>
+        <w:gridCol w:w="1856"/>
+        <w:gridCol w:w="1856"/>
+      </w:tblGrid>
+      <w:tr>
+        <w:trPr>
+          <w:cnfStyle w:val="100000000000" w:firstRow="1" w:lastRow="0" w:firstColumn="0" w:lastColumn="0" w:oddVBand="0" w:evenVBand="0" w:oddHBand="0" w:evenHBand="0" w:firstRowFirstColumn="0" w:firstRowLastColumn="0" w:lastRowFirstColumn="0" w:lastRowLastColumn="0"/>
+          <w:trHeight w:val="294"/>
+        </w:trPr>
+        <w:tc>
+          <w:tcPr>
+            <w:cnfStyle w:val="001000000000" w:firstRow="0" w:lastRow="0" w:firstColumn="1" w:lastColumn="0" w:oddVBand="0" w:evenVBand="0" w:oddHBand="0" w:evenHBand="0" w:firstRowFirstColumn="0" w:firstRowLastColumn="0" w:lastRowFirstColumn="0" w:lastRowLastColumn="0"/>
+            <w:tcW w:w="1856" w:type="dxa"/>
+          </w:tcPr>
+          <w:p>
+            <w:pPr>
+              <w:jc w:val="center"/>
+              <w:rPr>
+                <w:szCs w:val="18"/>
+              </w:rPr>
+            </w:pPr>
+          </w:p>
+        </w:tc>
+        <w:tc>
+          <w:tcPr>
+            <w:tcW w:w="1856" w:type="dxa"/>
+          </w:tcPr>
+          <w:p>
+            <w:pPr>
+              <w:jc w:val="center"/>
+              <w:cnfStyle w:val="100000000000" w:firstRow="1" w:lastRow="0" w:firstColumn="0" w:lastColumn="0" w:oddVBand="0" w:evenVBand="0" w:oddHBand="0" w:evenHBand="0" w:firstRowFirstColumn="0" w:firstRowLastColumn="0" w:lastRowFirstColumn="0" w:lastRowLastColumn="0"/>
+              <w:rPr>
+                <w:szCs w:val="18"/>
+              </w:rPr>
+            </w:pPr>
+            <w:r>
+              <w:rPr>
+                <w:szCs w:val="18"/>
+              </w:rPr>
+              <w:t>Fase A</w:t>
+            </w:r>
+          </w:p>
+        </w:tc>
+        <w:tc>
+          <w:tcPr>
+            <w:tcW w:w="1856" w:type="dxa"/>
+          </w:tcPr>
+          <w:p>
+            <w:pPr>
+              <w:jc w:val="center"/>
+              <w:cnfStyle w:val="100000000000" w:firstRow="1" w:lastRow="0" w:firstColumn="0" w:lastColumn="0" w:oddVBand="0" w:evenVBand="0" w:oddHBand="0" w:evenHBand="0" w:firstRowFirstColumn="0" w:firstRowLastColumn="0" w:lastRowFirstColumn="0" w:lastRowLastColumn="0"/>
+              <w:rPr>
+                <w:szCs w:val="18"/>
+              </w:rPr>
+            </w:pPr>
+            <w:r>
+              <w:rPr>
+                <w:szCs w:val="18"/>
+              </w:rPr>
+              <w:t>Fase B</w:t>
+            </w:r>
+          </w:p>
+        </w:tc>
+        <w:tc>
+          <w:tcPr>
+            <w:tcW w:w="1856" w:type="dxa"/>
+          </w:tcPr>
+          <w:p>
+            <w:pPr>
+              <w:jc w:val="center"/>
+              <w:cnfStyle w:val="100000000000" w:firstRow="1" w:lastRow="0" w:firstColumn="0" w:lastColumn="0" w:oddVBand="0" w:evenVBand="0" w:oddHBand="0" w:evenHBand="0" w:firstRowFirstColumn="0" w:firstRowLastColumn="0" w:lastRowFirstColumn="0" w:lastRowLastColumn="0"/>
+              <w:rPr>
+                <w:szCs w:val="18"/>
+              </w:rPr>
+            </w:pPr>
+            <w:r>
+              <w:rPr>
+                <w:szCs w:val="18"/>
+              </w:rPr>
+              <w:t>Fase C</w:t>
+            </w:r>
+          </w:p>
+        </w:tc>
+      </w:tr>
+      <w:tr>
+        <w:trPr>
+          <w:trHeight w:val="636"/>
+        </w:trPr>
+        <w:tc>
+          <w:tcPr>
+            <w:cnfStyle w:val="001000000000" w:firstRow="0" w:lastRow="0" w:firstColumn="1" w:lastColumn="0" w:oddVBand="0" w:evenVBand="0" w:oddHBand="0" w:evenHBand="0" w:firstRowFirstColumn="0" w:firstRowLastColumn="0" w:lastRowFirstColumn="0" w:lastRowLastColumn="0"/>
+            <w:tcW w:w="1856" w:type="dxa"/>
+          </w:tcPr>
+          <w:p>
+            <w:pPr>
+              <w:jc w:val="center"/>
+              <w:rPr>
+                <w:szCs w:val="18"/>
+              </w:rPr>
+            </w:pPr>
+            <w:r>
+              <w:rPr>
+                <w:szCs w:val="18"/>
+              </w:rPr>
+              <w:t xml:space="preserve">Corriente estator fundamental </w:t>
+            </w:r>
+            <w:proofErr w:type="spellStart"/>
+            <w:r>
+              <w:rPr>
+                <w:szCs w:val="18"/>
+              </w:rPr>
+              <w:t>peak</w:t>
+            </w:r>
+            <w:proofErr w:type="spellEnd"/>
+            <w:r>
+              <w:rPr>
+                <w:szCs w:val="18"/>
+              </w:rPr>
+              <w:t xml:space="preserve"> [A]</w:t>
+            </w:r>
+          </w:p>
+        </w:tc>
+        <w:tc>
+          <w:tcPr>
+            <w:tcW w:w="1856" w:type="dxa"/>
+          </w:tcPr>
+          <w:p>
+            <w:pPr>
+              <w:jc w:val="center"/>
+              <w:cnfStyle w:val="000000000000" w:firstRow="0" w:lastRow="0" w:firstColumn="0" w:lastColumn="0" w:oddVBand="0" w:evenVBand="0" w:oddHBand="0" w:evenHBand="0" w:firstRowFirstColumn="0" w:firstRowLastColumn="0" w:lastRowFirstColumn="0" w:lastRowLastColumn="0"/>
+              <w:rPr>
+                <w:szCs w:val="18"/>
+              </w:rPr>
+            </w:pPr>
+          </w:p>
+          <w:p>
+            <w:pPr>
+              <w:jc w:val="center"/>
+              <w:cnfStyle w:val="000000000000" w:firstRow="0" w:lastRow="0" w:firstColumn="0" w:lastColumn="0" w:oddVBand="0" w:evenVBand="0" w:oddHBand="0" w:evenHBand="0" w:firstRowFirstColumn="0" w:firstRowLastColumn="0" w:lastRowFirstColumn="0" w:lastRowLastColumn="0"/>
+              <w:rPr>
+                <w:szCs w:val="18"/>
+              </w:rPr>
+            </w:pPr>
+            <w:r>
+              <w:rPr>
+                <w:szCs w:val="18"/>
+              </w:rPr>
+              <w:t>10.49</w:t>
+            </w:r>
+          </w:p>
+        </w:tc>
+        <w:tc>
+          <w:tcPr>
+            <w:tcW w:w="1856" w:type="dxa"/>
+          </w:tcPr>
+          <w:p>
+            <w:pPr>
+              <w:jc w:val="center"/>
+              <w:cnfStyle w:val="000000000000" w:firstRow="0" w:lastRow="0" w:firstColumn="0" w:lastColumn="0" w:oddVBand="0" w:evenVBand="0" w:oddHBand="0" w:evenHBand="0" w:firstRowFirstColumn="0" w:firstRowLastColumn="0" w:lastRowFirstColumn="0" w:lastRowLastColumn="0"/>
+              <w:rPr>
+                <w:szCs w:val="18"/>
+              </w:rPr>
+            </w:pPr>
+          </w:p>
+          <w:p>
+            <w:pPr>
+              <w:jc w:val="center"/>
+              <w:cnfStyle w:val="000000000000" w:firstRow="0" w:lastRow="0" w:firstColumn="0" w:lastColumn="0" w:oddVBand="0" w:evenVBand="0" w:oddHBand="0" w:evenHBand="0" w:firstRowFirstColumn="0" w:firstRowLastColumn="0" w:lastRowFirstColumn="0" w:lastRowLastColumn="0"/>
+              <w:rPr>
+                <w:szCs w:val="18"/>
+              </w:rPr>
+            </w:pPr>
+            <w:r>
+              <w:rPr>
+                <w:szCs w:val="18"/>
+              </w:rPr>
+              <w:t>10.09</w:t>
+            </w:r>
+          </w:p>
+        </w:tc>
+        <w:tc>
+          <w:tcPr>
+            <w:tcW w:w="1856" w:type="dxa"/>
+          </w:tcPr>
+          <w:p>
+            <w:pPr>
+              <w:jc w:val="center"/>
+              <w:cnfStyle w:val="000000000000" w:firstRow="0" w:lastRow="0" w:firstColumn="0" w:lastColumn="0" w:oddVBand="0" w:evenVBand="0" w:oddHBand="0" w:evenHBand="0" w:firstRowFirstColumn="0" w:firstRowLastColumn="0" w:lastRowFirstColumn="0" w:lastRowLastColumn="0"/>
+              <w:rPr>
+                <w:szCs w:val="18"/>
+              </w:rPr>
+            </w:pPr>
+          </w:p>
+          <w:p>
+            <w:pPr>
+              <w:jc w:val="center"/>
+              <w:cnfStyle w:val="000000000000" w:firstRow="0" w:lastRow="0" w:firstColumn="0" w:lastColumn="0" w:oddVBand="0" w:evenVBand="0" w:oddHBand="0" w:evenHBand="0" w:firstRowFirstColumn="0" w:firstRowLastColumn="0" w:lastRowFirstColumn="0" w:lastRowLastColumn="0"/>
+              <w:rPr>
+                <w:szCs w:val="18"/>
+              </w:rPr>
+            </w:pPr>
+            <w:r>
+              <w:rPr>
+                <w:szCs w:val="18"/>
+              </w:rPr>
+              <w:t>11.32</w:t>
+            </w:r>
+          </w:p>
+        </w:tc>
+      </w:tr>
+    </w:tbl>
+    <w:p>
+      <w:pPr>
+        <w:ind w:firstLine="720"/>
+        <w:jc w:val="center"/>
+        <w:rPr>
+          <w:szCs w:val="18"/>
+        </w:rPr>
+      </w:pPr>
+    </w:p>
+    <w:p>
+      <w:pPr>
+        <w:ind w:firstLine="720"/>
+      </w:pPr>
+      <w:r>
+        <w:t>Como es de esperarse la Fase C presenta la mayor corriente debido a que la falla significa una disminución de la impedancia equivalente de esa fase.</w:t>
+      </w:r>
+    </w:p>
+    <w:p>
+      <w:pPr>
+        <w:jc w:val="center"/>
+      </w:pPr>
+    </w:p>
     <w:p>
       <w:pPr>
         <w:pStyle w:val="Ttulo1"/>
@@ -7462,7 +9702,6 @@
         </w:numPr>
         <w:rPr>
           <w:color w:val="FFFFFF" w:themeColor="background1"/>
-          <w:lang w:val="en-US"/>
         </w:rPr>
         <w:sectPr>
           <w:pgSz w:w="12240" w:h="15840" w:code="1"/>
@@ -7481,7 +9720,7 @@
           <w:numId w:val="0"/>
         </w:numPr>
       </w:pPr>
-      <w:bookmarkStart w:id="23" w:name="_Toc512349007"/>
+      <w:bookmarkStart w:id="27" w:name="_Toc520846832"/>
       <w:r>
         <w:lastRenderedPageBreak/>
         <w:t>Discusión y c</w:t>
@@ -7489,19 +9728,76 @@
       <w:r>
         <w:t>onclusiones</w:t>
       </w:r>
-      <w:bookmarkEnd w:id="23"/>
-    </w:p>
-    <w:p>
-      <w:r>
-        <w:t>El contenido armónico es relevante en el funcionamiento de cualquier sistema, por lo cual realizar un estudio de espectro ayuda a entender bajo qué condiciones trabaja el sistema y en el caso de ser necesario tomar acciones pertinentes para la mitigación de estos.</w:t>
-      </w:r>
-    </w:p>
-    <w:p>
+      <w:bookmarkEnd w:id="27"/>
+    </w:p>
+    <w:p>
+      <w:pPr>
+        <w:ind w:firstLine="720"/>
+      </w:pPr>
+      <w:r>
+        <w:t>El contenido armónico es relevante en el funcionamiento de cualquier sistema, por lo cual realizar un estudio de espectro ayuda a entender bajo qué condiciones trabaja el sistema</w:t>
+      </w:r>
+      <w:r>
+        <w:t>.</w:t>
+      </w:r>
+    </w:p>
+    <w:p>
+      <w:pPr>
+        <w:ind w:firstLine="720"/>
+      </w:pPr>
       <w:r>
         <w:t>El uso de VdF en el motor de inducción trifásico permite controlar el funcionamiento de este, evitando principalmente las sobrecorrientes transitorias por cambios de estado en el motor.</w:t>
       </w:r>
     </w:p>
     <w:p>
+      <w:pPr>
+        <w:ind w:firstLine="720"/>
+      </w:pPr>
+      <w:r>
+        <w:t>De las simulaciones realizadas, se pudo observar con claridad que el VdF provoca distorsión armónica de alta frecuencia, lo cual se ve reflejado en las formas de onda de tensión y corriente, además como consecuencia p</w:t>
+      </w:r>
+      <w:r>
+        <w:t>roduce</w:t>
+      </w:r>
+      <w:r>
+        <w:t xml:space="preserve"> que el torque pulse en alta frecuencia</w:t>
+      </w:r>
+      <w:r>
+        <w:t>, pero la velocidad del rotor no experimenta ningún tipo de contaminación.</w:t>
+      </w:r>
+    </w:p>
+    <w:p>
+      <w:pPr>
+        <w:ind w:firstLine="720"/>
+      </w:pPr>
+      <w:r>
+        <w:t>La falla</w:t>
+      </w:r>
+      <w:r>
+        <w:t xml:space="preserve"> de desconexión de una fase del rotor, produce oscilación cíclica en la corriente, resultando en contaminación inter-armónica de baja frecuencia en la ‘vecindad’ de la fundamental (principalmente entre 20 a 70 [Hz]),</w:t>
+      </w:r>
+      <w:r>
+        <w:t xml:space="preserve"> lo cual producía oscilación en la velocidad del rotor y en el torque</w:t>
+      </w:r>
+      <w:r>
+        <w:t>,</w:t>
+      </w:r>
+      <w:r>
+        <w:t xml:space="preserve"> de forma coordinada con la corriente.</w:t>
+      </w:r>
+    </w:p>
+    <w:p>
+      <w:pPr>
+        <w:ind w:firstLine="720"/>
+      </w:pPr>
+      <w:r>
+        <w:t>Respecto a la falla entre espiras del estator, de la simulación realizada se observa que no genera contenido armónico en la corriente, pero sí un evidente desequilibrio. El torque en presencia de esta falla queda oscilando de forma periódica y la velocidad del rotor no sufre mayores alteraciones.</w:t>
+      </w:r>
+    </w:p>
+    <w:p>
+      <w:pPr>
+        <w:ind w:firstLine="720"/>
+      </w:pPr>
       <w:r>
         <w:t>Queda aún por definir con exactitud el motor de inducción</w:t>
       </w:r>
@@ -7519,9 +9815,9 @@
     <w:p>
       <w:pPr>
         <w:sectPr>
-          <w:headerReference w:type="even" r:id="rId30"/>
-          <w:headerReference w:type="default" r:id="rId31"/>
-          <w:headerReference w:type="first" r:id="rId32"/>
+          <w:headerReference w:type="even" r:id="rId52"/>
+          <w:headerReference w:type="default" r:id="rId53"/>
+          <w:headerReference w:type="first" r:id="rId54"/>
           <w:pgSz w:w="12240" w:h="15840" w:code="1"/>
           <w:pgMar w:top="1440" w:right="1440" w:bottom="1440" w:left="2098" w:header="709" w:footer="709" w:gutter="0"/>
           <w:cols w:space="708"/>
@@ -7530,7 +9826,7 @@
         </w:sectPr>
       </w:pPr>
     </w:p>
-    <w:bookmarkStart w:id="24" w:name="_Toc512349008" w:displacedByCustomXml="next"/>
+    <w:bookmarkStart w:id="28" w:name="_Toc520846833" w:displacedByCustomXml="next"/>
     <w:sdt>
       <w:sdtPr>
         <w:rPr>
@@ -7547,6 +9843,7 @@
           <w:docPartUnique/>
         </w:docPartObj>
       </w:sdtPr>
+      <w:sdtEndPr/>
       <w:sdtContent>
         <w:p>
           <w:pPr>
@@ -7559,13 +9856,14 @@
           <w:r>
             <w:t>Bibliografía</w:t>
           </w:r>
-          <w:bookmarkEnd w:id="24"/>
+          <w:bookmarkEnd w:id="28"/>
         </w:p>
         <w:sdt>
           <w:sdtPr>
             <w:id w:val="111145805"/>
             <w:bibliography/>
           </w:sdtPr>
+          <w:sdtEndPr/>
           <w:sdtContent>
             <w:p>
               <w:pPr>
@@ -7960,6 +10258,64 @@
                   </w:p>
                 </w:tc>
               </w:tr>
+              <w:tr>
+                <w:trPr>
+                  <w:divId w:val="1775440089"/>
+                  <w:tblCellSpacing w:w="15" w:type="dxa"/>
+                </w:trPr>
+                <w:tc>
+                  <w:tcPr>
+                    <w:tcW w:w="154" w:type="pct"/>
+                    <w:hideMark/>
+                  </w:tcPr>
+                  <w:p>
+                    <w:pPr>
+                      <w:pStyle w:val="Bibliografa"/>
+                      <w:rPr>
+                        <w:noProof/>
+                      </w:rPr>
+                    </w:pPr>
+                    <w:r>
+                      <w:rPr>
+                        <w:noProof/>
+                      </w:rPr>
+                      <w:t xml:space="preserve">[7] </w:t>
+                    </w:r>
+                  </w:p>
+                </w:tc>
+                <w:tc>
+                  <w:tcPr>
+                    <w:tcW w:w="0" w:type="auto"/>
+                    <w:hideMark/>
+                  </w:tcPr>
+                  <w:p>
+                    <w:pPr>
+                      <w:pStyle w:val="Bibliografa"/>
+                      <w:rPr>
+                        <w:noProof/>
+                      </w:rPr>
+                    </w:pPr>
+                    <w:r>
+                      <w:rPr>
+                        <w:noProof/>
+                      </w:rPr>
+                      <w:t>E</w:t>
+                    </w:r>
+                    <w:r>
+                      <w:rPr>
+                        <w:noProof/>
+                      </w:rPr>
+                      <w:t>ntendiendo la Transformada de Park</w:t>
+                    </w:r>
+                    <w:r>
+                      <w:rPr>
+                        <w:noProof/>
+                      </w:rPr>
+                      <w:t>, Francisco M. Gonzalez-Longatt, Junio 2004</w:t>
+                    </w:r>
+                  </w:p>
+                </w:tc>
+              </w:tr>
             </w:tbl>
             <w:p>
               <w:pPr>
@@ -7985,10 +10341,10 @@
     </w:sdt>
     <w:p/>
     <w:sectPr>
-      <w:headerReference w:type="even" r:id="rId33"/>
-      <w:headerReference w:type="default" r:id="rId34"/>
-      <w:headerReference w:type="first" r:id="rId35"/>
-      <w:footerReference w:type="first" r:id="rId36"/>
+      <w:headerReference w:type="even" r:id="rId55"/>
+      <w:headerReference w:type="default" r:id="rId56"/>
+      <w:headerReference w:type="first" r:id="rId57"/>
+      <w:footerReference w:type="first" r:id="rId58"/>
       <w:pgSz w:w="12240" w:h="15840" w:code="1"/>
       <w:pgMar w:top="1440" w:right="1440" w:bottom="1440" w:left="2098" w:header="709" w:footer="709" w:gutter="0"/>
       <w:cols w:space="708"/>
@@ -8074,7 +10430,7 @@
           <w:rPr>
             <w:noProof/>
           </w:rPr>
-          <w:t>15</w:t>
+          <w:t>18</w:t>
         </w:r>
         <w:r>
           <w:rPr>
@@ -8127,7 +10483,7 @@
           <w:rPr>
             <w:noProof/>
           </w:rPr>
-          <w:t>16</w:t>
+          <w:t>4</w:t>
         </w:r>
         <w:r>
           <w:rPr>
@@ -8180,7 +10536,7 @@
           <w:rPr>
             <w:noProof/>
           </w:rPr>
-          <w:t>17</w:t>
+          <w:t>32</w:t>
         </w:r>
         <w:r>
           <w:rPr>
@@ -8711,6 +11067,7 @@
       <w:dataBinding w:prefixMappings="xmlns:ns0='http://purl.org/dc/elements/1.1/' xmlns:ns1='http://schemas.openxmlformats.org/package/2006/metadata/core-properties' " w:xpath="/ns1:coreProperties[1]/ns0:title[1]" w:storeItemID="{6C3C8BC8-F283-45AE-878A-BAB7291924A1}"/>
       <w:text/>
     </w:sdtPr>
+    <w:sdtEndPr/>
     <w:sdtContent>
       <w:p>
         <w:pPr>
@@ -14523,6 +16880,8 @@
     <w:rsid w:val="007319B5"/>
     <w:rsid w:val="00950039"/>
     <w:rsid w:val="00B52FB6"/>
+    <w:rsid w:val="00D66344"/>
+    <w:rsid w:val="00E87E48"/>
   </w:rsids>
   <m:mathPr>
     <m:mathFont m:val="Cambria Math"/>
@@ -15459,7 +17818,7 @@
 </file>
 
 <file path=customXml/itemProps1.xml><?xml version="1.0" encoding="utf-8"?>
-<ds:datastoreItem xmlns:ds="http://schemas.openxmlformats.org/officeDocument/2006/customXml" ds:itemID="{C82E9F95-FDFE-4FDB-A9EA-7A618BE646EA}">
+<ds:datastoreItem xmlns:ds="http://schemas.openxmlformats.org/officeDocument/2006/customXml" ds:itemID="{90BB3637-2507-44E3-B42B-85F36694F24D}">
   <ds:schemaRefs>
     <ds:schemaRef ds:uri="http://schemas.openxmlformats.org/officeDocument/2006/bibliography"/>
   </ds:schemaRefs>

</xml_diff>